<commit_message>
Implemented exams, and work done in a 4.0 course
</commit_message>
<xml_diff>
--- a/ntnu-dtu/5-semester-dtu-exchange/41740/assignment-2/report/DigitalManufacturing-Report-2.docx
+++ b/ntnu-dtu/5-semester-dtu-exchange/41740/assignment-2/report/DigitalManufacturing-Report-2.docx
@@ -473,7 +473,7 @@
           <w:lang w:val="en-US"/>
         </w:rPr>
       </w:pPr>
-      <w:bookmarkStart w:id="0" w:name="_Toc151664815"/>
+      <w:bookmarkStart w:id="0" w:name="_Toc151716205"/>
       <w:r>
         <w:rPr>
           <w:rFonts w:asciiTheme="minorHAnsi" w:hAnsiTheme="minorHAnsi" w:cstheme="minorHAnsi"/>
@@ -905,7 +905,7 @@
             </w:rPr>
             <w:fldChar w:fldCharType="separate"/>
           </w:r>
-          <w:hyperlink w:anchor="_Toc151664815" w:history="1">
+          <w:hyperlink w:anchor="_Toc151716205" w:history="1">
             <w:r>
               <w:rPr>
                 <w:rStyle w:val="Hyperlink"/>
@@ -956,7 +956,7 @@
                 <w:noProof/>
                 <w:webHidden/>
               </w:rPr>
-              <w:instrText xml:space="preserve"> PAGEREF _Toc151664815 \h </w:instrText>
+              <w:instrText xml:space="preserve"> PAGEREF _Toc151716205 \h </w:instrText>
             </w:r>
             <w:r>
               <w:rPr>
@@ -1005,7 +1005,7 @@
               <w14:ligatures w14:val="standardContextual"/>
             </w:rPr>
           </w:pPr>
-          <w:hyperlink w:anchor="_Toc151664816" w:history="1">
+          <w:hyperlink w:anchor="_Toc151716206" w:history="1">
             <w:r>
               <w:rPr>
                 <w:rStyle w:val="Hyperlink"/>
@@ -1033,7 +1033,7 @@
                 <w:noProof/>
                 <w:webHidden/>
               </w:rPr>
-              <w:instrText xml:space="preserve"> PAGEREF _Toc151664816 \h </w:instrText>
+              <w:instrText xml:space="preserve"> PAGEREF _Toc151716206 \h </w:instrText>
             </w:r>
             <w:r>
               <w:rPr>
@@ -1082,7 +1082,7 @@
               <w14:ligatures w14:val="standardContextual"/>
             </w:rPr>
           </w:pPr>
-          <w:hyperlink w:anchor="_Toc151664817" w:history="1">
+          <w:hyperlink w:anchor="_Toc151716207" w:history="1">
             <w:r>
               <w:rPr>
                 <w:rStyle w:val="Hyperlink"/>
@@ -1110,7 +1110,7 @@
                 <w:noProof/>
                 <w:webHidden/>
               </w:rPr>
-              <w:instrText xml:space="preserve"> PAGEREF _Toc151664817 \h </w:instrText>
+              <w:instrText xml:space="preserve"> PAGEREF _Toc151716207 \h </w:instrText>
             </w:r>
             <w:r>
               <w:rPr>
@@ -1131,6 +1131,464 @@
                 <w:webHidden/>
               </w:rPr>
               <w:t>3</w:t>
+            </w:r>
+            <w:r>
+              <w:rPr>
+                <w:noProof/>
+                <w:webHidden/>
+              </w:rPr>
+              <w:fldChar w:fldCharType="end"/>
+            </w:r>
+          </w:hyperlink>
+        </w:p>
+        <w:p>
+          <w:pPr>
+            <w:pStyle w:val="TOC1"/>
+            <w:tabs>
+              <w:tab w:val="right" w:leader="dot" w:pos="9580"/>
+            </w:tabs>
+            <w:rPr>
+              <w:rFonts w:asciiTheme="minorHAnsi" w:eastAsiaTheme="minorEastAsia" w:hAnsiTheme="minorHAnsi" w:cstheme="minorBidi"/>
+              <w:b w:val="0"/>
+              <w:bCs w:val="0"/>
+              <w:noProof/>
+              <w:kern w:val="2"/>
+              <w:sz w:val="22"/>
+              <w:szCs w:val="22"/>
+              <w:lang w:val="nb-NO" w:eastAsia="nb-NO"/>
+              <w14:ligatures w14:val="standardContextual"/>
+            </w:rPr>
+          </w:pPr>
+          <w:hyperlink w:anchor="_Toc151716208" w:history="1">
+            <w:r>
+              <w:rPr>
+                <w:rStyle w:val="Hyperlink"/>
+                <w:noProof/>
+                <w:lang w:val="en-US"/>
+              </w:rPr>
+              <w:t>Step 1: Filling in the table on the sheet “Result of DoE.”</w:t>
+            </w:r>
+            <w:r>
+              <w:rPr>
+                <w:noProof/>
+                <w:webHidden/>
+              </w:rPr>
+              <w:tab/>
+            </w:r>
+            <w:r>
+              <w:rPr>
+                <w:noProof/>
+                <w:webHidden/>
+              </w:rPr>
+              <w:fldChar w:fldCharType="begin"/>
+            </w:r>
+            <w:r>
+              <w:rPr>
+                <w:noProof/>
+                <w:webHidden/>
+              </w:rPr>
+              <w:instrText xml:space="preserve"> PAGEREF _Toc151716208 \h </w:instrText>
+            </w:r>
+            <w:r>
+              <w:rPr>
+                <w:noProof/>
+                <w:webHidden/>
+              </w:rPr>
+            </w:r>
+            <w:r>
+              <w:rPr>
+                <w:noProof/>
+                <w:webHidden/>
+              </w:rPr>
+              <w:fldChar w:fldCharType="separate"/>
+            </w:r>
+            <w:r>
+              <w:rPr>
+                <w:noProof/>
+                <w:webHidden/>
+              </w:rPr>
+              <w:t>3</w:t>
+            </w:r>
+            <w:r>
+              <w:rPr>
+                <w:noProof/>
+                <w:webHidden/>
+              </w:rPr>
+              <w:fldChar w:fldCharType="end"/>
+            </w:r>
+          </w:hyperlink>
+        </w:p>
+        <w:p>
+          <w:pPr>
+            <w:pStyle w:val="TOC2"/>
+            <w:tabs>
+              <w:tab w:val="right" w:leader="dot" w:pos="9580"/>
+            </w:tabs>
+            <w:rPr>
+              <w:rFonts w:asciiTheme="minorHAnsi" w:eastAsiaTheme="minorEastAsia" w:hAnsiTheme="minorHAnsi" w:cstheme="minorBidi"/>
+              <w:noProof/>
+              <w:kern w:val="2"/>
+              <w:sz w:val="22"/>
+              <w:szCs w:val="22"/>
+              <w:lang w:val="nb-NO" w:eastAsia="nb-NO"/>
+              <w14:ligatures w14:val="standardContextual"/>
+            </w:rPr>
+          </w:pPr>
+          <w:hyperlink w:anchor="_Toc151716209" w:history="1">
+            <w:r>
+              <w:rPr>
+                <w:rStyle w:val="Hyperlink"/>
+                <w:noProof/>
+                <w:lang w:val="en-US"/>
+              </w:rPr>
+              <w:t>JMP and Graph Analysis</w:t>
+            </w:r>
+            <w:r>
+              <w:rPr>
+                <w:noProof/>
+                <w:webHidden/>
+              </w:rPr>
+              <w:tab/>
+            </w:r>
+            <w:r>
+              <w:rPr>
+                <w:noProof/>
+                <w:webHidden/>
+              </w:rPr>
+              <w:fldChar w:fldCharType="begin"/>
+            </w:r>
+            <w:r>
+              <w:rPr>
+                <w:noProof/>
+                <w:webHidden/>
+              </w:rPr>
+              <w:instrText xml:space="preserve"> PAGEREF _Toc151716209 \h </w:instrText>
+            </w:r>
+            <w:r>
+              <w:rPr>
+                <w:noProof/>
+                <w:webHidden/>
+              </w:rPr>
+            </w:r>
+            <w:r>
+              <w:rPr>
+                <w:noProof/>
+                <w:webHidden/>
+              </w:rPr>
+              <w:fldChar w:fldCharType="separate"/>
+            </w:r>
+            <w:r>
+              <w:rPr>
+                <w:noProof/>
+                <w:webHidden/>
+              </w:rPr>
+              <w:t>3</w:t>
+            </w:r>
+            <w:r>
+              <w:rPr>
+                <w:noProof/>
+                <w:webHidden/>
+              </w:rPr>
+              <w:fldChar w:fldCharType="end"/>
+            </w:r>
+          </w:hyperlink>
+        </w:p>
+        <w:p>
+          <w:pPr>
+            <w:pStyle w:val="TOC2"/>
+            <w:tabs>
+              <w:tab w:val="right" w:leader="dot" w:pos="9580"/>
+            </w:tabs>
+            <w:rPr>
+              <w:rFonts w:asciiTheme="minorHAnsi" w:eastAsiaTheme="minorEastAsia" w:hAnsiTheme="minorHAnsi" w:cstheme="minorBidi"/>
+              <w:noProof/>
+              <w:kern w:val="2"/>
+              <w:sz w:val="22"/>
+              <w:szCs w:val="22"/>
+              <w:lang w:val="nb-NO" w:eastAsia="nb-NO"/>
+              <w14:ligatures w14:val="standardContextual"/>
+            </w:rPr>
+          </w:pPr>
+          <w:hyperlink w:anchor="_Toc151716210" w:history="1">
+            <w:r>
+              <w:rPr>
+                <w:rStyle w:val="Hyperlink"/>
+                <w:noProof/>
+                <w:lang w:val="en-US"/>
+              </w:rPr>
+              <w:t>Calculation of Arithmetic Mean and Standard Deviation</w:t>
+            </w:r>
+            <w:r>
+              <w:rPr>
+                <w:noProof/>
+                <w:webHidden/>
+              </w:rPr>
+              <w:tab/>
+            </w:r>
+            <w:r>
+              <w:rPr>
+                <w:noProof/>
+                <w:webHidden/>
+              </w:rPr>
+              <w:fldChar w:fldCharType="begin"/>
+            </w:r>
+            <w:r>
+              <w:rPr>
+                <w:noProof/>
+                <w:webHidden/>
+              </w:rPr>
+              <w:instrText xml:space="preserve"> PAGEREF _Toc151716210 \h </w:instrText>
+            </w:r>
+            <w:r>
+              <w:rPr>
+                <w:noProof/>
+                <w:webHidden/>
+              </w:rPr>
+            </w:r>
+            <w:r>
+              <w:rPr>
+                <w:noProof/>
+                <w:webHidden/>
+              </w:rPr>
+              <w:fldChar w:fldCharType="separate"/>
+            </w:r>
+            <w:r>
+              <w:rPr>
+                <w:noProof/>
+                <w:webHidden/>
+              </w:rPr>
+              <w:t>4</w:t>
+            </w:r>
+            <w:r>
+              <w:rPr>
+                <w:noProof/>
+                <w:webHidden/>
+              </w:rPr>
+              <w:fldChar w:fldCharType="end"/>
+            </w:r>
+          </w:hyperlink>
+        </w:p>
+        <w:p>
+          <w:pPr>
+            <w:pStyle w:val="TOC1"/>
+            <w:tabs>
+              <w:tab w:val="right" w:leader="dot" w:pos="9580"/>
+            </w:tabs>
+            <w:rPr>
+              <w:rFonts w:asciiTheme="minorHAnsi" w:eastAsiaTheme="minorEastAsia" w:hAnsiTheme="minorHAnsi" w:cstheme="minorBidi"/>
+              <w:b w:val="0"/>
+              <w:bCs w:val="0"/>
+              <w:noProof/>
+              <w:kern w:val="2"/>
+              <w:sz w:val="22"/>
+              <w:szCs w:val="22"/>
+              <w:lang w:val="nb-NO" w:eastAsia="nb-NO"/>
+              <w14:ligatures w14:val="standardContextual"/>
+            </w:rPr>
+          </w:pPr>
+          <w:hyperlink w:anchor="_Toc151716211" w:history="1">
+            <w:r>
+              <w:rPr>
+                <w:rStyle w:val="Hyperlink"/>
+                <w:noProof/>
+                <w:lang w:val="en-US"/>
+              </w:rPr>
+              <w:t>List of Figures</w:t>
+            </w:r>
+            <w:r>
+              <w:rPr>
+                <w:noProof/>
+                <w:webHidden/>
+              </w:rPr>
+              <w:tab/>
+            </w:r>
+            <w:r>
+              <w:rPr>
+                <w:noProof/>
+                <w:webHidden/>
+              </w:rPr>
+              <w:fldChar w:fldCharType="begin"/>
+            </w:r>
+            <w:r>
+              <w:rPr>
+                <w:noProof/>
+                <w:webHidden/>
+              </w:rPr>
+              <w:instrText xml:space="preserve"> PAGEREF _Toc151716211 \h </w:instrText>
+            </w:r>
+            <w:r>
+              <w:rPr>
+                <w:noProof/>
+                <w:webHidden/>
+              </w:rPr>
+            </w:r>
+            <w:r>
+              <w:rPr>
+                <w:noProof/>
+                <w:webHidden/>
+              </w:rPr>
+              <w:fldChar w:fldCharType="separate"/>
+            </w:r>
+            <w:r>
+              <w:rPr>
+                <w:noProof/>
+                <w:webHidden/>
+              </w:rPr>
+              <w:t>4</w:t>
+            </w:r>
+            <w:r>
+              <w:rPr>
+                <w:noProof/>
+                <w:webHidden/>
+              </w:rPr>
+              <w:fldChar w:fldCharType="end"/>
+            </w:r>
+          </w:hyperlink>
+        </w:p>
+        <w:p>
+          <w:pPr>
+            <w:pStyle w:val="TOC1"/>
+            <w:tabs>
+              <w:tab w:val="right" w:leader="dot" w:pos="9580"/>
+            </w:tabs>
+            <w:rPr>
+              <w:rFonts w:asciiTheme="minorHAnsi" w:eastAsiaTheme="minorEastAsia" w:hAnsiTheme="minorHAnsi" w:cstheme="minorBidi"/>
+              <w:b w:val="0"/>
+              <w:bCs w:val="0"/>
+              <w:noProof/>
+              <w:kern w:val="2"/>
+              <w:sz w:val="22"/>
+              <w:szCs w:val="22"/>
+              <w:lang w:val="nb-NO" w:eastAsia="nb-NO"/>
+              <w14:ligatures w14:val="standardContextual"/>
+            </w:rPr>
+          </w:pPr>
+          <w:hyperlink w:anchor="_Toc151716212" w:history="1">
+            <w:r>
+              <w:rPr>
+                <w:rStyle w:val="Hyperlink"/>
+                <w:noProof/>
+                <w:lang w:val="en-US"/>
+              </w:rPr>
+              <w:t>References</w:t>
+            </w:r>
+            <w:r>
+              <w:rPr>
+                <w:noProof/>
+                <w:webHidden/>
+              </w:rPr>
+              <w:tab/>
+            </w:r>
+            <w:r>
+              <w:rPr>
+                <w:noProof/>
+                <w:webHidden/>
+              </w:rPr>
+              <w:fldChar w:fldCharType="begin"/>
+            </w:r>
+            <w:r>
+              <w:rPr>
+                <w:noProof/>
+                <w:webHidden/>
+              </w:rPr>
+              <w:instrText xml:space="preserve"> PAGEREF _Toc151716212 \h </w:instrText>
+            </w:r>
+            <w:r>
+              <w:rPr>
+                <w:noProof/>
+                <w:webHidden/>
+              </w:rPr>
+            </w:r>
+            <w:r>
+              <w:rPr>
+                <w:noProof/>
+                <w:webHidden/>
+              </w:rPr>
+              <w:fldChar w:fldCharType="separate"/>
+            </w:r>
+            <w:r>
+              <w:rPr>
+                <w:noProof/>
+                <w:webHidden/>
+              </w:rPr>
+              <w:t>4</w:t>
+            </w:r>
+            <w:r>
+              <w:rPr>
+                <w:noProof/>
+                <w:webHidden/>
+              </w:rPr>
+              <w:fldChar w:fldCharType="end"/>
+            </w:r>
+          </w:hyperlink>
+        </w:p>
+        <w:p>
+          <w:pPr>
+            <w:pStyle w:val="TOC1"/>
+            <w:tabs>
+              <w:tab w:val="right" w:leader="dot" w:pos="9580"/>
+            </w:tabs>
+            <w:rPr>
+              <w:rFonts w:asciiTheme="minorHAnsi" w:eastAsiaTheme="minorEastAsia" w:hAnsiTheme="minorHAnsi" w:cstheme="minorBidi"/>
+              <w:b w:val="0"/>
+              <w:bCs w:val="0"/>
+              <w:noProof/>
+              <w:kern w:val="2"/>
+              <w:sz w:val="22"/>
+              <w:szCs w:val="22"/>
+              <w:lang w:val="nb-NO" w:eastAsia="nb-NO"/>
+              <w14:ligatures w14:val="standardContextual"/>
+            </w:rPr>
+          </w:pPr>
+          <w:hyperlink w:anchor="_Toc151716213" w:history="1">
+            <w:r>
+              <w:rPr>
+                <w:rStyle w:val="Hyperlink"/>
+                <w:noProof/>
+                <w:lang w:val="en-US"/>
+              </w:rPr>
+              <w:t>Appendix</w:t>
+            </w:r>
+            <w:r>
+              <w:rPr>
+                <w:noProof/>
+                <w:webHidden/>
+              </w:rPr>
+              <w:tab/>
+            </w:r>
+            <w:r>
+              <w:rPr>
+                <w:noProof/>
+                <w:webHidden/>
+              </w:rPr>
+              <w:fldChar w:fldCharType="begin"/>
+            </w:r>
+            <w:r>
+              <w:rPr>
+                <w:noProof/>
+                <w:webHidden/>
+              </w:rPr>
+              <w:instrText xml:space="preserve"> PAGEREF _Toc151716213 \h </w:instrText>
+            </w:r>
+            <w:r>
+              <w:rPr>
+                <w:noProof/>
+                <w:webHidden/>
+              </w:rPr>
+            </w:r>
+            <w:r>
+              <w:rPr>
+                <w:noProof/>
+                <w:webHidden/>
+              </w:rPr>
+              <w:fldChar w:fldCharType="separate"/>
+            </w:r>
+            <w:r>
+              <w:rPr>
+                <w:noProof/>
+                <w:webHidden/>
+              </w:rPr>
+              <w:t>5</w:t>
             </w:r>
             <w:r>
               <w:rPr>
@@ -1173,7 +1631,7 @@
           <w:lang w:val="en-US"/>
         </w:rPr>
       </w:pPr>
-      <w:bookmarkStart w:id="1" w:name="_Toc151664816"/>
+      <w:bookmarkStart w:id="1" w:name="_Toc151716206"/>
       <w:r>
         <w:rPr>
           <w:lang w:val="en-US"/>
@@ -1234,7 +1692,7 @@
           <w:lang w:val="en-US"/>
         </w:rPr>
       </w:pPr>
-      <w:bookmarkStart w:id="2" w:name="_Toc151664817"/>
+      <w:bookmarkStart w:id="2" w:name="_Toc151716207"/>
       <w:r>
         <w:rPr>
           <w:lang w:val="en-US"/>
@@ -1264,6 +1722,7 @@
           <w:lang w:val="en-US"/>
         </w:rPr>
       </w:pPr>
+      <w:bookmarkStart w:id="3" w:name="_Toc151716208"/>
       <w:r>
         <w:rPr>
           <w:lang w:val="en-US"/>
@@ -1288,6 +1747,7 @@
         </w:rPr>
         <w:t>”</w:t>
       </w:r>
+      <w:bookmarkEnd w:id="3"/>
     </w:p>
     <w:p>
       <w:pPr>
@@ -1358,12 +1818,14 @@
           <w:lang w:val="en-US"/>
         </w:rPr>
       </w:pPr>
-      <w:r>
-        <w:rPr>
-          <w:lang w:val="en-US"/>
-        </w:rPr>
-        <w:t>Graph Analysis and Calculations</w:t>
-      </w:r>
+      <w:bookmarkStart w:id="4" w:name="_Toc151716209"/>
+      <w:r>
+        <w:rPr>
+          <w:lang w:val="en-US"/>
+        </w:rPr>
+        <w:t>JMP and Graph Analysis</w:t>
+      </w:r>
+      <w:bookmarkEnd w:id="4"/>
     </w:p>
     <w:p>
       <w:pPr>
@@ -1473,19 +1935,7 @@
         <w:rPr>
           <w:lang w:val="en-US"/>
         </w:rPr>
-        <w:t>, (</w:t>
-      </w:r>
-      <w:r>
-        <w:rPr>
-          <w:lang w:val="en-US"/>
-        </w:rPr>
-        <w:t>“Exercise of AM Digital Shadow/Twin”, 23 November 2023</w:t>
-      </w:r>
-      <w:r>
-        <w:rPr>
-          <w:lang w:val="en-US"/>
-        </w:rPr>
-        <w:t>)</w:t>
+        <w:t>, (“Exercise of AM Digital Shadow/Twin”, 23 November 2023)</w:t>
       </w:r>
       <w:r>
         <w:rPr>
@@ -1549,6 +1999,7 @@
                                 <w:lang w:val="en-US"/>
                               </w:rPr>
                             </w:pPr>
+                            <w:bookmarkStart w:id="5" w:name="_Toc151713126"/>
                             <w:r>
                               <w:t xml:space="preserve">Figure </w:t>
                             </w:r>
@@ -1571,8 +2022,36 @@
                               <w:fldChar w:fldCharType="end"/>
                             </w:r>
                             <w:r>
-                              <w:t>: 2D plot of the gas flow speed included rises and drops.</w:t>
+                              <w:t xml:space="preserve">: 2D plot of the </w:t>
                             </w:r>
+                            <w:proofErr w:type="spellStart"/>
+                            <w:r>
+                              <w:t>gas</w:t>
+                            </w:r>
+                            <w:proofErr w:type="spellEnd"/>
+                            <w:r>
+                              <w:t xml:space="preserve"> flow speed </w:t>
+                            </w:r>
+                            <w:proofErr w:type="spellStart"/>
+                            <w:r>
+                              <w:t>includ</w:t>
+                            </w:r>
+                            <w:r>
+                              <w:t>ing</w:t>
+                            </w:r>
+                            <w:proofErr w:type="spellEnd"/>
+                            <w:r>
+                              <w:t xml:space="preserve"> </w:t>
+                            </w:r>
+                            <w:proofErr w:type="spellStart"/>
+                            <w:r>
+                              <w:t>rises</w:t>
+                            </w:r>
+                            <w:proofErr w:type="spellEnd"/>
+                            <w:r>
+                              <w:t xml:space="preserve"> and drops.</w:t>
+                            </w:r>
+                            <w:bookmarkEnd w:id="5"/>
                           </w:p>
                         </w:txbxContent>
                       </wps:txbx>
@@ -1605,6 +2084,7 @@
                           <w:lang w:val="en-US"/>
                         </w:rPr>
                       </w:pPr>
+                      <w:bookmarkStart w:id="6" w:name="_Toc151713126"/>
                       <w:r>
                         <w:t xml:space="preserve">Figure </w:t>
                       </w:r>
@@ -1627,8 +2107,36 @@
                         <w:fldChar w:fldCharType="end"/>
                       </w:r>
                       <w:r>
-                        <w:t>: 2D plot of the gas flow speed included rises and drops.</w:t>
+                        <w:t xml:space="preserve">: 2D plot of the </w:t>
                       </w:r>
+                      <w:proofErr w:type="spellStart"/>
+                      <w:r>
+                        <w:t>gas</w:t>
+                      </w:r>
+                      <w:proofErr w:type="spellEnd"/>
+                      <w:r>
+                        <w:t xml:space="preserve"> flow speed </w:t>
+                      </w:r>
+                      <w:proofErr w:type="spellStart"/>
+                      <w:r>
+                        <w:t>includ</w:t>
+                      </w:r>
+                      <w:r>
+                        <w:t>ing</w:t>
+                      </w:r>
+                      <w:proofErr w:type="spellEnd"/>
+                      <w:r>
+                        <w:t xml:space="preserve"> </w:t>
+                      </w:r>
+                      <w:proofErr w:type="spellStart"/>
+                      <w:r>
+                        <w:t>rises</w:t>
+                      </w:r>
+                      <w:proofErr w:type="spellEnd"/>
+                      <w:r>
+                        <w:t xml:space="preserve"> and drops.</w:t>
+                      </w:r>
+                      <w:bookmarkEnd w:id="6"/>
                     </w:p>
                   </w:txbxContent>
                 </v:textbox>
@@ -1737,6 +2245,2195 @@
         </w:rPr>
         <w:t>, and that data should not be included in the calculation of the mean for the normal operation conditions. So, based on the trend of the graph the appropriate way to calculate the mean of the gas flow speed is to use the arithmetic mean, and that is because the arithmetic mean is straightforward to calculate. Also, the two other mean calculations geometric mean are more appropriate for data that are log-normally distributed, and the root mean square (RMS) is useful for variables where the magnitude is important regardless of the direction, that’s why the arithmetic mean is more appropriate.</w:t>
       </w:r>
+      <w:r>
+        <w:rPr>
+          <w:lang w:val="en-US"/>
+        </w:rPr>
+        <w:t xml:space="preserve"> </w:t>
+      </w:r>
+      <w:r>
+        <w:rPr>
+          <w:color w:val="FF0000"/>
+          <w:lang w:val="en-US"/>
+        </w:rPr>
+        <w:t xml:space="preserve">(Write more about </w:t>
+      </w:r>
+      <w:r>
+        <w:rPr>
+          <w:color w:val="FF0000"/>
+          <w:lang w:val="en-US"/>
+        </w:rPr>
+        <w:lastRenderedPageBreak/>
+        <w:t xml:space="preserve">the step, talk about the data points and the graph from the JMP, then </w:t>
+      </w:r>
+      <w:r>
+        <w:rPr>
+          <w:color w:val="FF0000"/>
+          <w:lang w:val="en-US"/>
+        </w:rPr>
+        <w:t xml:space="preserve">the </w:t>
+      </w:r>
+      <w:r>
+        <w:rPr>
+          <w:color w:val="FF0000"/>
+          <w:lang w:val="en-US"/>
+        </w:rPr>
+        <w:t xml:space="preserve">arithmetic mean and why, other possibilities of mean, and standard deviation. And discussion </w:t>
+      </w:r>
+      <w:r>
+        <w:rPr>
+          <w:color w:val="FF0000"/>
+          <w:lang w:val="en-US"/>
+        </w:rPr>
+        <w:t>at</w:t>
+      </w:r>
+      <w:r>
+        <w:rPr>
+          <w:color w:val="FF0000"/>
+          <w:lang w:val="en-US"/>
+        </w:rPr>
+        <w:t xml:space="preserve"> the end </w:t>
+      </w:r>
+      <w:r>
+        <w:rPr>
+          <w:color w:val="FF0000"/>
+          <w:lang w:val="en-US"/>
+        </w:rPr>
+        <w:t xml:space="preserve">about </w:t>
+      </w:r>
+      <w:r>
+        <w:rPr>
+          <w:color w:val="FF0000"/>
+          <w:lang w:val="en-US"/>
+        </w:rPr>
+        <w:t xml:space="preserve">why I </w:t>
+      </w:r>
+      <w:r>
+        <w:rPr>
+          <w:color w:val="FF0000"/>
+          <w:lang w:val="en-US"/>
+        </w:rPr>
+        <w:t>chose</w:t>
+      </w:r>
+      <w:r>
+        <w:rPr>
+          <w:color w:val="FF0000"/>
+          <w:lang w:val="en-US"/>
+        </w:rPr>
+        <w:t xml:space="preserve"> that.)</w:t>
+      </w:r>
+    </w:p>
+    <w:p>
+      <w:pPr>
+        <w:rPr>
+          <w:lang w:val="en-US"/>
+        </w:rPr>
+      </w:pPr>
+    </w:p>
+    <w:p>
+      <w:pPr>
+        <w:pStyle w:val="Heading2"/>
+        <w:rPr>
+          <w:lang w:val="en-US"/>
+        </w:rPr>
+      </w:pPr>
+      <w:bookmarkStart w:id="7" w:name="_Toc151716210"/>
+      <w:r>
+        <w:rPr>
+          <w:lang w:val="en-US"/>
+        </w:rPr>
+        <w:t>Calculation of Arithmetic Mean and Standard Deviation</w:t>
+      </w:r>
+      <w:bookmarkEnd w:id="7"/>
+    </w:p>
+    <w:p>
+      <w:pPr>
+        <w:rPr>
+          <w:lang w:val="en-US"/>
+        </w:rPr>
+      </w:pPr>
+      <w:r>
+        <w:rPr>
+          <w:lang w:val="en-US"/>
+        </w:rPr>
+        <w:t xml:space="preserve">For the calculation of the chosen mean and standard deviation, the first to do was to create a range for the data points so that the calculation that </w:t>
+      </w:r>
+      <w:r>
+        <w:rPr>
+          <w:lang w:val="en-US"/>
+        </w:rPr>
+        <w:t>was</w:t>
+      </w:r>
+      <w:r>
+        <w:rPr>
+          <w:lang w:val="en-US"/>
+        </w:rPr>
+        <w:t xml:space="preserve"> made was only made when the data points were normally distributed. So, after observing the rise/drops in the graph the values that </w:t>
+      </w:r>
+      <w:r>
+        <w:rPr>
+          <w:lang w:val="en-US"/>
+        </w:rPr>
+        <w:t>were</w:t>
+      </w:r>
+      <w:r>
+        <w:rPr>
+          <w:lang w:val="en-US"/>
+        </w:rPr>
+        <w:t xml:space="preserve"> out of normal </w:t>
+      </w:r>
+      <w:r>
+        <w:rPr>
+          <w:lang w:val="en-US"/>
+        </w:rPr>
+        <w:t>were</w:t>
+      </w:r>
+      <w:r>
+        <w:rPr>
+          <w:lang w:val="en-US"/>
+        </w:rPr>
+        <w:t xml:space="preserve"> excluded in the calculations. The range for the </w:t>
+      </w:r>
+      <w:r>
+        <w:rPr>
+          <w:lang w:val="en-US"/>
+        </w:rPr>
+        <w:t>data points</w:t>
+      </w:r>
+      <w:r>
+        <w:rPr>
+          <w:lang w:val="en-US"/>
+        </w:rPr>
+        <w:t xml:space="preserve"> that was used in the calculations for normal distribution was from [37.9, 41.3], and for the calculation of the arithmetic mean:</w:t>
+      </w:r>
+    </w:p>
+    <w:p>
+      <w:pPr>
+        <w:rPr>
+          <w:lang w:val="en-US"/>
+        </w:rPr>
+      </w:pPr>
+    </w:p>
+    <w:p>
+      <w:pPr>
+        <w:rPr>
+          <w:lang w:val="en-US"/>
+        </w:rPr>
+      </w:pPr>
+      <m:oMathPara>
+        <m:oMath>
+          <m:r>
+            <w:rPr>
+              <w:rFonts w:ascii="Cambria Math" w:hAnsi="Cambria Math"/>
+              <w:lang w:val="en-US"/>
+            </w:rPr>
+            <m:t>Arithmetic Mean=</m:t>
+          </m:r>
+          <m:f>
+            <m:fPr>
+              <m:ctrlPr>
+                <w:rPr>
+                  <w:rFonts w:ascii="Cambria Math" w:hAnsi="Cambria Math"/>
+                  <w:i/>
+                  <w:lang w:val="en-US"/>
+                </w:rPr>
+              </m:ctrlPr>
+            </m:fPr>
+            <m:num>
+              <m:r>
+                <w:rPr>
+                  <w:rFonts w:ascii="Cambria Math" w:hAnsi="Cambria Math"/>
+                  <w:lang w:val="en-US"/>
+                </w:rPr>
+                <m:t>Sum of all values in the set for the given data points</m:t>
+              </m:r>
+            </m:num>
+            <m:den>
+              <m:r>
+                <w:rPr>
+                  <w:rFonts w:ascii="Cambria Math" w:hAnsi="Cambria Math"/>
+                  <w:lang w:val="en-US"/>
+                </w:rPr>
+                <m:t>Number of values in the set for the given data points</m:t>
+              </m:r>
+            </m:den>
+          </m:f>
+        </m:oMath>
+      </m:oMathPara>
+    </w:p>
+    <w:p>
+      <w:pPr>
+        <w:rPr>
+          <w:lang w:val="en-US"/>
+        </w:rPr>
+      </w:pPr>
+    </w:p>
+    <w:p>
+      <w:pPr>
+        <w:rPr>
+          <w:lang w:val="en-US"/>
+        </w:rPr>
+      </w:pPr>
+      <w:r>
+        <w:rPr>
+          <w:lang w:val="en-US"/>
+        </w:rPr>
+        <w:t>After using JMP for this calculation in Sample 1, the result for the arithmetic mean was:</w:t>
+      </w:r>
+    </w:p>
+    <w:p>
+      <w:pPr>
+        <w:rPr>
+          <w:lang w:val="en-US"/>
+        </w:rPr>
+      </w:pPr>
+    </w:p>
+    <w:p>
+      <w:pPr>
+        <w:rPr>
+          <w:lang w:val="en-US"/>
+        </w:rPr>
+      </w:pPr>
+      <m:oMathPara>
+        <m:oMath>
+          <m:acc>
+            <m:accPr>
+              <m:chr m:val="̅"/>
+              <m:ctrlPr>
+                <w:rPr>
+                  <w:rFonts w:ascii="Cambria Math" w:hAnsi="Cambria Math"/>
+                  <w:i/>
+                  <w:lang w:val="en-US"/>
+                </w:rPr>
+              </m:ctrlPr>
+            </m:accPr>
+            <m:e>
+              <m:r>
+                <w:rPr>
+                  <w:rFonts w:ascii="Cambria Math" w:hAnsi="Cambria Math"/>
+                  <w:lang w:val="en-US"/>
+                </w:rPr>
+                <m:t>x</m:t>
+              </m:r>
+            </m:e>
+          </m:acc>
+          <m:r>
+            <w:rPr>
+              <w:rFonts w:ascii="Cambria Math" w:hAnsi="Cambria Math"/>
+              <w:lang w:val="en-US"/>
+            </w:rPr>
+            <m:t>=38.688484848 ≈38.689</m:t>
+          </m:r>
+        </m:oMath>
+      </m:oMathPara>
+    </w:p>
+    <w:p>
+      <w:pPr>
+        <w:rPr>
+          <w:lang w:val="en-US"/>
+        </w:rPr>
+      </w:pPr>
+    </w:p>
+    <w:p>
+      <w:pPr>
+        <w:rPr>
+          <w:lang w:val="en-US"/>
+        </w:rPr>
+      </w:pPr>
+      <w:r>
+        <w:rPr>
+          <w:lang w:val="en-US"/>
+        </w:rPr>
+        <w:t xml:space="preserve">Further, to calculate the standard deviation of the set for the range of the </w:t>
+      </w:r>
+      <w:r>
+        <w:rPr>
+          <w:lang w:val="en-US"/>
+        </w:rPr>
+        <w:t>data points</w:t>
+      </w:r>
+      <w:r>
+        <w:rPr>
+          <w:lang w:val="en-US"/>
+        </w:rPr>
+        <w:t xml:space="preserve"> that is chosen, we can now since we know the arithmetic mean, calculate the standard </w:t>
+      </w:r>
+      <w:r>
+        <w:rPr>
+          <w:lang w:val="en-US"/>
+        </w:rPr>
+        <w:t>deviation,</w:t>
+      </w:r>
+      <w:r>
+        <w:rPr>
+          <w:lang w:val="en-US"/>
+        </w:rPr>
+        <w:t xml:space="preserve"> and follow the following formula:</w:t>
+      </w:r>
+    </w:p>
+    <w:p>
+      <w:pPr>
+        <w:rPr>
+          <w:lang w:val="en-US"/>
+        </w:rPr>
+      </w:pPr>
+    </w:p>
+    <w:p>
+      <w:pPr>
+        <w:rPr>
+          <w:lang w:val="en-US"/>
+        </w:rPr>
+      </w:pPr>
+      <m:oMathPara>
+        <m:oMath>
+          <m:r>
+            <w:rPr>
+              <w:rFonts w:ascii="Cambria Math" w:hAnsi="Cambria Math"/>
+              <w:lang w:val="en-US"/>
+            </w:rPr>
+            <m:t>Standard Deviation=</m:t>
+          </m:r>
+          <m:rad>
+            <m:radPr>
+              <m:degHide m:val="1"/>
+              <m:ctrlPr>
+                <w:rPr>
+                  <w:rFonts w:ascii="Cambria Math" w:hAnsi="Cambria Math"/>
+                  <w:i/>
+                  <w:lang w:val="en-US"/>
+                </w:rPr>
+              </m:ctrlPr>
+            </m:radPr>
+            <m:deg/>
+            <m:e>
+              <m:f>
+                <m:fPr>
+                  <m:ctrlPr>
+                    <w:rPr>
+                      <w:rFonts w:ascii="Cambria Math" w:hAnsi="Cambria Math"/>
+                      <w:i/>
+                      <w:lang w:val="en-US"/>
+                    </w:rPr>
+                  </m:ctrlPr>
+                </m:fPr>
+                <m:num>
+                  <m:nary>
+                    <m:naryPr>
+                      <m:chr m:val="∑"/>
+                      <m:limLoc m:val="undOvr"/>
+                      <m:subHide m:val="1"/>
+                      <m:supHide m:val="1"/>
+                      <m:ctrlPr>
+                        <w:rPr>
+                          <w:rFonts w:ascii="Cambria Math" w:hAnsi="Cambria Math"/>
+                          <w:i/>
+                          <w:lang w:val="en-US"/>
+                        </w:rPr>
+                      </m:ctrlPr>
+                    </m:naryPr>
+                    <m:sub/>
+                    <m:sup/>
+                    <m:e>
+                      <m:sSup>
+                        <m:sSupPr>
+                          <m:ctrlPr>
+                            <w:rPr>
+                              <w:rFonts w:ascii="Cambria Math" w:hAnsi="Cambria Math"/>
+                              <w:i/>
+                              <w:lang w:val="en-US"/>
+                            </w:rPr>
+                          </m:ctrlPr>
+                        </m:sSupPr>
+                        <m:e>
+                          <m:d>
+                            <m:dPr>
+                              <m:ctrlPr>
+                                <w:rPr>
+                                  <w:rFonts w:ascii="Cambria Math" w:hAnsi="Cambria Math"/>
+                                  <w:i/>
+                                  <w:lang w:val="en-US"/>
+                                </w:rPr>
+                              </m:ctrlPr>
+                            </m:dPr>
+                            <m:e>
+                              <m:sSub>
+                                <m:sSubPr>
+                                  <m:ctrlPr>
+                                    <w:rPr>
+                                      <w:rFonts w:ascii="Cambria Math" w:hAnsi="Cambria Math"/>
+                                      <w:i/>
+                                      <w:lang w:val="en-US"/>
+                                    </w:rPr>
+                                  </m:ctrlPr>
+                                </m:sSubPr>
+                                <m:e>
+                                  <m:r>
+                                    <w:rPr>
+                                      <w:rFonts w:ascii="Cambria Math" w:hAnsi="Cambria Math"/>
+                                      <w:lang w:val="en-US"/>
+                                    </w:rPr>
+                                    <m:t>x</m:t>
+                                  </m:r>
+                                </m:e>
+                                <m:sub>
+                                  <m:r>
+                                    <w:rPr>
+                                      <w:rFonts w:ascii="Cambria Math" w:hAnsi="Cambria Math"/>
+                                      <w:lang w:val="en-US"/>
+                                    </w:rPr>
+                                    <m:t>i</m:t>
+                                  </m:r>
+                                </m:sub>
+                              </m:sSub>
+                              <m:r>
+                                <w:rPr>
+                                  <w:rFonts w:ascii="Cambria Math" w:hAnsi="Cambria Math"/>
+                                  <w:lang w:val="en-US"/>
+                                </w:rPr>
+                                <m:t>-</m:t>
+                              </m:r>
+                              <m:acc>
+                                <m:accPr>
+                                  <m:chr m:val="̅"/>
+                                  <m:ctrlPr>
+                                    <w:rPr>
+                                      <w:rFonts w:ascii="Cambria Math" w:hAnsi="Cambria Math"/>
+                                      <w:i/>
+                                      <w:lang w:val="en-US"/>
+                                    </w:rPr>
+                                  </m:ctrlPr>
+                                </m:accPr>
+                                <m:e>
+                                  <m:r>
+                                    <w:rPr>
+                                      <w:rFonts w:ascii="Cambria Math" w:hAnsi="Cambria Math"/>
+                                      <w:lang w:val="en-US"/>
+                                    </w:rPr>
+                                    <m:t>x</m:t>
+                                  </m:r>
+                                </m:e>
+                              </m:acc>
+                            </m:e>
+                          </m:d>
+                        </m:e>
+                        <m:sup>
+                          <m:r>
+                            <w:rPr>
+                              <w:rFonts w:ascii="Cambria Math" w:hAnsi="Cambria Math"/>
+                              <w:lang w:val="en-US"/>
+                            </w:rPr>
+                            <m:t>2</m:t>
+                          </m:r>
+                        </m:sup>
+                      </m:sSup>
+                    </m:e>
+                  </m:nary>
+                </m:num>
+                <m:den>
+                  <m:r>
+                    <w:rPr>
+                      <w:rFonts w:ascii="Cambria Math" w:hAnsi="Cambria Math"/>
+                      <w:lang w:val="en-US"/>
+                    </w:rPr>
+                    <m:t>n</m:t>
+                  </m:r>
+                </m:den>
+              </m:f>
+            </m:e>
+          </m:rad>
+          <m:r>
+            <w:rPr>
+              <w:rFonts w:ascii="Cambria Math" w:hAnsi="Cambria Math"/>
+              <w:lang w:val="en-US"/>
+            </w:rPr>
+            <m:t>, where</m:t>
+          </m:r>
+        </m:oMath>
+      </m:oMathPara>
+    </w:p>
+    <w:p>
+      <w:pPr>
+        <w:pStyle w:val="ListParagraph"/>
+        <w:numPr>
+          <w:ilvl w:val="0"/>
+          <w:numId w:val="8"/>
+        </w:numPr>
+        <w:rPr>
+          <w:lang w:val="en-US"/>
+        </w:rPr>
+      </w:pPr>
+      <m:oMath>
+        <m:sSub>
+          <m:sSubPr>
+            <m:ctrlPr>
+              <w:rPr>
+                <w:rFonts w:ascii="Cambria Math" w:hAnsi="Cambria Math"/>
+                <w:i/>
+                <w:lang w:val="en-US"/>
+              </w:rPr>
+            </m:ctrlPr>
+          </m:sSubPr>
+          <m:e>
+            <m:r>
+              <w:rPr>
+                <w:rFonts w:ascii="Cambria Math" w:hAnsi="Cambria Math"/>
+                <w:lang w:val="en-US"/>
+              </w:rPr>
+              <m:t>x</m:t>
+            </m:r>
+          </m:e>
+          <m:sub>
+            <m:r>
+              <w:rPr>
+                <w:rFonts w:ascii="Cambria Math" w:hAnsi="Cambria Math"/>
+                <w:lang w:val="en-US"/>
+              </w:rPr>
+              <m:t>i</m:t>
+            </m:r>
+          </m:sub>
+        </m:sSub>
+      </m:oMath>
+      <w:r>
+        <w:rPr>
+          <w:lang w:val="en-US"/>
+        </w:rPr>
+        <w:t xml:space="preserve"> represents each value in the data set.</w:t>
+      </w:r>
+    </w:p>
+    <w:p>
+      <w:pPr>
+        <w:pStyle w:val="ListParagraph"/>
+        <w:numPr>
+          <w:ilvl w:val="0"/>
+          <w:numId w:val="8"/>
+        </w:numPr>
+        <w:rPr>
+          <w:lang w:val="en-US"/>
+        </w:rPr>
+      </w:pPr>
+      <m:oMath>
+        <m:acc>
+          <m:accPr>
+            <m:chr m:val="̅"/>
+            <m:ctrlPr>
+              <w:rPr>
+                <w:rFonts w:ascii="Cambria Math" w:hAnsi="Cambria Math"/>
+                <w:i/>
+                <w:lang w:val="en-US"/>
+              </w:rPr>
+            </m:ctrlPr>
+          </m:accPr>
+          <m:e>
+            <m:r>
+              <w:rPr>
+                <w:rFonts w:ascii="Cambria Math" w:hAnsi="Cambria Math"/>
+                <w:lang w:val="en-US"/>
+              </w:rPr>
+              <m:t>x</m:t>
+            </m:r>
+          </m:e>
+        </m:acc>
+      </m:oMath>
+      <w:r>
+        <w:rPr>
+          <w:lang w:val="en-US"/>
+        </w:rPr>
+        <w:t xml:space="preserve"> is the arithmetic mean of the data set, which in our case is 38.688484848.</w:t>
+      </w:r>
+    </w:p>
+    <w:p>
+      <w:pPr>
+        <w:pStyle w:val="ListParagraph"/>
+        <w:numPr>
+          <w:ilvl w:val="0"/>
+          <w:numId w:val="8"/>
+        </w:numPr>
+        <w:rPr>
+          <w:lang w:val="en-US"/>
+        </w:rPr>
+      </w:pPr>
+      <m:oMath>
+        <m:r>
+          <w:rPr>
+            <w:rFonts w:ascii="Cambria Math" w:hAnsi="Cambria Math"/>
+            <w:lang w:val="en-US"/>
+          </w:rPr>
+          <m:t>n</m:t>
+        </m:r>
+      </m:oMath>
+      <w:r>
+        <w:rPr>
+          <w:lang w:val="en-US"/>
+        </w:rPr>
+        <w:t xml:space="preserve"> is the number of values in the data set.</w:t>
+      </w:r>
+    </w:p>
+    <w:p>
+      <w:pPr>
+        <w:pStyle w:val="ListParagraph"/>
+        <w:numPr>
+          <w:ilvl w:val="0"/>
+          <w:numId w:val="8"/>
+        </w:numPr>
+        <w:rPr>
+          <w:lang w:val="en-US"/>
+        </w:rPr>
+      </w:pPr>
+      <m:oMath>
+        <m:nary>
+          <m:naryPr>
+            <m:chr m:val="∑"/>
+            <m:limLoc m:val="undOvr"/>
+            <m:subHide m:val="1"/>
+            <m:supHide m:val="1"/>
+            <m:ctrlPr>
+              <w:rPr>
+                <w:rFonts w:ascii="Cambria Math" w:hAnsi="Cambria Math"/>
+                <w:i/>
+                <w:lang w:val="en-US"/>
+              </w:rPr>
+            </m:ctrlPr>
+          </m:naryPr>
+          <m:sub/>
+          <m:sup/>
+          <m:e>
+            <m:r>
+              <w:rPr>
+                <w:rFonts w:ascii="Cambria Math" w:hAnsi="Cambria Math"/>
+                <w:lang w:val="en-US"/>
+              </w:rPr>
+              <m:t>denotes</m:t>
+            </m:r>
+          </m:e>
+        </m:nary>
+      </m:oMath>
+      <w:r>
+        <w:rPr>
+          <w:lang w:val="en-US"/>
+        </w:rPr>
+        <w:t xml:space="preserve"> the sum over all the values </w:t>
+      </w:r>
+      <m:oMath>
+        <m:sSub>
+          <m:sSubPr>
+            <m:ctrlPr>
+              <w:rPr>
+                <w:rFonts w:ascii="Cambria Math" w:hAnsi="Cambria Math"/>
+                <w:i/>
+                <w:lang w:val="en-US"/>
+              </w:rPr>
+            </m:ctrlPr>
+          </m:sSubPr>
+          <m:e>
+            <m:r>
+              <w:rPr>
+                <w:rFonts w:ascii="Cambria Math" w:hAnsi="Cambria Math"/>
+                <w:lang w:val="en-US"/>
+              </w:rPr>
+              <m:t>x</m:t>
+            </m:r>
+          </m:e>
+          <m:sub>
+            <m:r>
+              <w:rPr>
+                <w:rFonts w:ascii="Cambria Math" w:hAnsi="Cambria Math"/>
+                <w:lang w:val="en-US"/>
+              </w:rPr>
+              <m:t>i</m:t>
+            </m:r>
+          </m:sub>
+        </m:sSub>
+      </m:oMath>
+      <w:r>
+        <w:rPr>
+          <w:lang w:val="en-US"/>
+        </w:rPr>
+        <w:t>.</w:t>
+      </w:r>
+    </w:p>
+    <w:p>
+      <w:pPr>
+        <w:rPr>
+          <w:lang w:val="en-US"/>
+        </w:rPr>
+      </w:pPr>
+    </w:p>
+    <w:p>
+      <w:pPr>
+        <w:rPr>
+          <w:lang w:val="en-US"/>
+        </w:rPr>
+      </w:pPr>
+      <w:r>
+        <w:rPr>
+          <w:lang w:val="en-US"/>
+        </w:rPr>
+        <w:t>After using the JMP for the standard deviation calculations, the result for the standard deviation was:</w:t>
+      </w:r>
+    </w:p>
+    <w:p>
+      <w:pPr>
+        <w:rPr>
+          <w:lang w:val="en-US"/>
+        </w:rPr>
+      </w:pPr>
+    </w:p>
+    <w:p>
+      <w:pPr>
+        <w:rPr>
+          <w:lang w:val="en-US"/>
+        </w:rPr>
+      </w:pPr>
+      <m:oMathPara>
+        <m:oMath>
+          <m:r>
+            <w:rPr>
+              <w:rFonts w:ascii="Cambria Math" w:hAnsi="Cambria Math"/>
+              <w:lang w:val="en-US"/>
+            </w:rPr>
+            <m:t>σ=0.8595522133≈0.86</m:t>
+          </m:r>
+        </m:oMath>
+      </m:oMathPara>
+    </w:p>
+    <w:p>
+      <w:pPr>
+        <w:rPr>
+          <w:lang w:val="en-US"/>
+        </w:rPr>
+      </w:pPr>
+    </w:p>
+    <w:p>
+      <w:pPr>
+        <w:rPr>
+          <w:rFonts w:ascii="Cambria Math" w:hAnsi="Cambria Math"/>
+          <w:iCs/>
+          <w:lang w:val="en-US"/>
+        </w:rPr>
+      </w:pPr>
+      <w:r>
+        <w:rPr>
+          <w:lang w:val="en-US"/>
+        </w:rPr>
+        <w:t xml:space="preserve">So, the arithmetic </w:t>
+      </w:r>
+      <w:r>
+        <w:rPr>
+          <w:lang w:val="en-US"/>
+        </w:rPr>
+        <w:t>means</w:t>
+      </w:r>
+      <w:r>
+        <w:rPr>
+          <w:lang w:val="en-US"/>
+        </w:rPr>
+        <w:t xml:space="preserve"> and standard deviation for Sample 1 was </w:t>
+      </w:r>
+      <m:oMath>
+        <m:acc>
+          <m:accPr>
+            <m:chr m:val="̅"/>
+            <m:ctrlPr>
+              <w:rPr>
+                <w:rFonts w:ascii="Cambria Math" w:hAnsi="Cambria Math"/>
+                <w:i/>
+                <w:lang w:val="en-US"/>
+              </w:rPr>
+            </m:ctrlPr>
+          </m:accPr>
+          <m:e>
+            <m:r>
+              <w:rPr>
+                <w:rFonts w:ascii="Cambria Math" w:hAnsi="Cambria Math"/>
+                <w:lang w:val="en-US"/>
+              </w:rPr>
+              <m:t>x</m:t>
+            </m:r>
+          </m:e>
+        </m:acc>
+        <m:r>
+          <w:rPr>
+            <w:rFonts w:ascii="Cambria Math" w:hAnsi="Cambria Math"/>
+            <w:lang w:val="en-US"/>
+          </w:rPr>
+          <m:t>=38.688484848 ≈38.68</m:t>
+        </m:r>
+        <m:r>
+          <w:rPr>
+            <w:rFonts w:ascii="Cambria Math" w:hAnsi="Cambria Math"/>
+            <w:lang w:val="en-US"/>
+          </w:rPr>
+          <m:t>9</m:t>
+        </m:r>
+      </m:oMath>
+      <w:r>
+        <w:rPr>
+          <w:lang w:val="en-US"/>
+        </w:rPr>
+        <w:t xml:space="preserve"> and </w:t>
+      </w:r>
+      <w:r>
+        <w:rPr>
+          <w:rFonts w:ascii="Cambria Math" w:hAnsi="Cambria Math"/>
+          <w:i/>
+          <w:lang w:val="en-US"/>
+        </w:rPr>
+        <w:br/>
+      </w:r>
+      <m:oMath>
+        <m:r>
+          <w:rPr>
+            <w:rFonts w:ascii="Cambria Math" w:hAnsi="Cambria Math"/>
+            <w:lang w:val="en-US"/>
+          </w:rPr>
+          <m:t>σ=0.8595522133≈0.8</m:t>
+        </m:r>
+        <m:r>
+          <w:rPr>
+            <w:rFonts w:ascii="Cambria Math" w:hAnsi="Cambria Math"/>
+            <w:lang w:val="en-US"/>
+          </w:rPr>
+          <m:t>6</m:t>
+        </m:r>
+      </m:oMath>
+      <w:r>
+        <w:rPr>
+          <w:rFonts w:ascii="Cambria Math" w:hAnsi="Cambria Math"/>
+          <w:i/>
+          <w:lang w:val="en-US"/>
+        </w:rPr>
+        <w:t xml:space="preserve"> </w:t>
+      </w:r>
+      <w:r>
+        <w:rPr>
+          <w:rFonts w:ascii="Cambria Math" w:hAnsi="Cambria Math"/>
+          <w:iCs/>
+          <w:lang w:val="en-US"/>
+        </w:rPr>
+        <w:t xml:space="preserve">where </w:t>
+      </w:r>
+      <w:r>
+        <w:rPr>
+          <w:rFonts w:ascii="Cambria Math" w:hAnsi="Cambria Math"/>
+          <w:iCs/>
+          <w:lang w:val="en-US"/>
+        </w:rPr>
+        <w:t>we will know</w:t>
+      </w:r>
+      <w:r>
+        <w:rPr>
+          <w:rFonts w:ascii="Cambria Math" w:hAnsi="Cambria Math"/>
+          <w:iCs/>
+          <w:lang w:val="en-US"/>
+        </w:rPr>
+        <w:t xml:space="preserve"> to</w:t>
+      </w:r>
+      <w:r>
+        <w:rPr>
+          <w:rFonts w:ascii="Cambria Math" w:hAnsi="Cambria Math"/>
+          <w:iCs/>
+          <w:lang w:val="en-US"/>
+        </w:rPr>
+        <w:t xml:space="preserve"> do the same for the oxygen %, and repeat this for all the 13 other Samples, (Wikipedia, 2023).</w:t>
+      </w:r>
+    </w:p>
+    <w:p>
+      <w:pPr>
+        <w:rPr>
+          <w:rFonts w:ascii="Cambria Math" w:hAnsi="Cambria Math"/>
+          <w:iCs/>
+          <w:lang w:val="en-US"/>
+        </w:rPr>
+      </w:pPr>
+    </w:p>
+    <w:p>
+      <w:pPr>
+        <w:pStyle w:val="Heading2"/>
+        <w:rPr>
+          <w:lang w:val="en-US"/>
+        </w:rPr>
+      </w:pPr>
+      <w:r>
+        <w:rPr>
+          <w:lang w:val="en-US"/>
+        </w:rPr>
+        <w:t>Calculation for the Converted GFS</w:t>
+      </w:r>
+    </w:p>
+    <w:p>
+      <w:pPr>
+        <w:rPr>
+          <w:iCs/>
+          <w:lang w:val="en-US"/>
+        </w:rPr>
+      </w:pPr>
+      <w:r>
+        <w:rPr>
+          <w:iCs/>
+          <w:lang w:val="en-US"/>
+        </w:rPr>
+        <w:t xml:space="preserve">Now that almost </w:t>
+      </w:r>
+      <w:r>
+        <w:rPr>
+          <w:iCs/>
+          <w:lang w:val="en-US"/>
+        </w:rPr>
+        <w:t>all</w:t>
+      </w:r>
+      <w:r>
+        <w:rPr>
+          <w:iCs/>
+          <w:lang w:val="en-US"/>
+        </w:rPr>
+        <w:t xml:space="preserve"> the columns in the xl-spreadsheet </w:t>
+      </w:r>
+      <w:r>
+        <w:rPr>
+          <w:iCs/>
+          <w:lang w:val="en-US"/>
+        </w:rPr>
+        <w:t>are</w:t>
+      </w:r>
+      <w:r>
+        <w:rPr>
+          <w:iCs/>
+          <w:lang w:val="en-US"/>
+        </w:rPr>
+        <w:t xml:space="preserve"> filled with the analysis from the JMP, the calculations will help us calculate the converted GFS. So, to calculate the GFS we need to apply a formula that adjusts the real Gas Flow Sp</w:t>
+      </w:r>
+      <w:r>
+        <w:rPr>
+          <w:iCs/>
+          <w:lang w:val="en-US"/>
+        </w:rPr>
+        <w:t>e</w:t>
+      </w:r>
+      <w:r>
+        <w:rPr>
+          <w:iCs/>
+          <w:lang w:val="en-US"/>
+        </w:rPr>
+        <w:t xml:space="preserve">ed (GFS) values to a scale that fits between 1.5 and 2.5. This is a linear transformation, where we map the original range of GFS to the target range of 1.5 to 2.5. The formula for scaling the numbers from </w:t>
+      </w:r>
+      <w:r>
+        <w:rPr>
+          <w:iCs/>
+          <w:lang w:val="en-US"/>
+        </w:rPr>
+        <w:t>its</w:t>
+      </w:r>
+      <w:r>
+        <w:rPr>
+          <w:iCs/>
+          <w:lang w:val="en-US"/>
+        </w:rPr>
+        <w:t xml:space="preserve"> original range to a </w:t>
+      </w:r>
+      <w:r>
+        <w:rPr>
+          <w:iCs/>
+          <w:lang w:val="en-US"/>
+        </w:rPr>
+        <w:t>new range</w:t>
+      </w:r>
+      <w:r>
+        <w:rPr>
+          <w:iCs/>
+          <w:lang w:val="en-US"/>
+        </w:rPr>
+        <w:t xml:space="preserve"> is:</w:t>
+      </w:r>
+    </w:p>
+    <w:p>
+      <w:pPr>
+        <w:rPr>
+          <w:iCs/>
+          <w:lang w:val="en-US"/>
+        </w:rPr>
+      </w:pPr>
+    </w:p>
+    <w:p>
+      <w:pPr>
+        <w:rPr>
+          <w:iCs/>
+          <w:lang w:val="en-US"/>
+        </w:rPr>
+      </w:pPr>
+      <m:oMathPara>
+        <m:oMathParaPr>
+          <m:jc m:val="center"/>
+        </m:oMathParaPr>
+        <m:oMath>
+          <m:sSub>
+            <m:sSubPr>
+              <m:ctrlPr>
+                <w:rPr>
+                  <w:rFonts w:ascii="Cambria Math" w:hAnsi="Cambria Math"/>
+                  <w:i/>
+                  <w:iCs/>
+                  <w:lang w:val="en-US"/>
+                </w:rPr>
+              </m:ctrlPr>
+            </m:sSubPr>
+            <m:e>
+              <m:r>
+                <w:rPr>
+                  <w:rFonts w:ascii="Cambria Math" w:hAnsi="Cambria Math"/>
+                  <w:lang w:val="en-US"/>
+                </w:rPr>
+                <m:t>X</m:t>
+              </m:r>
+            </m:e>
+            <m:sub>
+              <m:r>
+                <w:rPr>
+                  <w:rFonts w:ascii="Cambria Math" w:hAnsi="Cambria Math"/>
+                  <w:lang w:val="en-US"/>
+                </w:rPr>
+                <m:t>new</m:t>
+              </m:r>
+            </m:sub>
+          </m:sSub>
+          <m:r>
+            <w:rPr>
+              <w:rFonts w:ascii="Cambria Math" w:hAnsi="Cambria Math"/>
+              <w:lang w:val="en-US"/>
+            </w:rPr>
+            <m:t>=NewRang</m:t>
+          </m:r>
+          <m:sSub>
+            <m:sSubPr>
+              <m:ctrlPr>
+                <w:rPr>
+                  <w:rFonts w:ascii="Cambria Math" w:hAnsi="Cambria Math"/>
+                  <w:i/>
+                  <w:iCs/>
+                  <w:lang w:val="en-US"/>
+                </w:rPr>
+              </m:ctrlPr>
+            </m:sSubPr>
+            <m:e>
+              <m:r>
+                <w:rPr>
+                  <w:rFonts w:ascii="Cambria Math" w:hAnsi="Cambria Math"/>
+                  <w:lang w:val="en-US"/>
+                </w:rPr>
+                <m:t>e</m:t>
+              </m:r>
+            </m:e>
+            <m:sub>
+              <m:r>
+                <w:rPr>
+                  <w:rFonts w:ascii="Cambria Math" w:hAnsi="Cambria Math"/>
+                  <w:lang w:val="en-US"/>
+                </w:rPr>
+                <m:t>min</m:t>
+              </m:r>
+            </m:sub>
+          </m:sSub>
+          <m:r>
+            <w:rPr>
+              <w:rFonts w:ascii="Cambria Math" w:hAnsi="Cambria Math"/>
+              <w:lang w:val="en-US"/>
+            </w:rPr>
+            <m:t>+</m:t>
+          </m:r>
+          <m:f>
+            <m:fPr>
+              <m:ctrlPr>
+                <w:rPr>
+                  <w:rFonts w:ascii="Cambria Math" w:hAnsi="Cambria Math"/>
+                  <w:i/>
+                  <w:iCs/>
+                  <w:lang w:val="en-US"/>
+                </w:rPr>
+              </m:ctrlPr>
+            </m:fPr>
+            <m:num>
+              <m:d>
+                <m:dPr>
+                  <m:ctrlPr>
+                    <w:rPr>
+                      <w:rFonts w:ascii="Cambria Math" w:hAnsi="Cambria Math"/>
+                      <w:i/>
+                      <w:iCs/>
+                      <w:lang w:val="en-US"/>
+                    </w:rPr>
+                  </m:ctrlPr>
+                </m:dPr>
+                <m:e>
+                  <m:sSub>
+                    <m:sSubPr>
+                      <m:ctrlPr>
+                        <w:rPr>
+                          <w:rFonts w:ascii="Cambria Math" w:hAnsi="Cambria Math"/>
+                          <w:i/>
+                          <w:iCs/>
+                          <w:lang w:val="en-US"/>
+                        </w:rPr>
+                      </m:ctrlPr>
+                    </m:sSubPr>
+                    <m:e>
+                      <m:r>
+                        <w:rPr>
+                          <w:rFonts w:ascii="Cambria Math" w:hAnsi="Cambria Math"/>
+                          <w:lang w:val="en-US"/>
+                        </w:rPr>
+                        <m:t>X</m:t>
+                      </m:r>
+                    </m:e>
+                    <m:sub>
+                      <m:r>
+                        <w:rPr>
+                          <w:rFonts w:ascii="Cambria Math" w:hAnsi="Cambria Math"/>
+                          <w:lang w:val="en-US"/>
+                        </w:rPr>
+                        <m:t>original</m:t>
+                      </m:r>
+                    </m:sub>
+                  </m:sSub>
+                  <m:r>
+                    <w:rPr>
+                      <w:rFonts w:ascii="Cambria Math" w:hAnsi="Cambria Math"/>
+                      <w:lang w:val="en-US"/>
+                    </w:rPr>
+                    <m:t>-OriginalRang</m:t>
+                  </m:r>
+                  <m:sSub>
+                    <m:sSubPr>
+                      <m:ctrlPr>
+                        <w:rPr>
+                          <w:rFonts w:ascii="Cambria Math" w:hAnsi="Cambria Math"/>
+                          <w:i/>
+                          <w:iCs/>
+                          <w:lang w:val="en-US"/>
+                        </w:rPr>
+                      </m:ctrlPr>
+                    </m:sSubPr>
+                    <m:e>
+                      <m:r>
+                        <w:rPr>
+                          <w:rFonts w:ascii="Cambria Math" w:hAnsi="Cambria Math"/>
+                          <w:lang w:val="en-US"/>
+                        </w:rPr>
+                        <m:t>e</m:t>
+                      </m:r>
+                    </m:e>
+                    <m:sub>
+                      <m:r>
+                        <w:rPr>
+                          <w:rFonts w:ascii="Cambria Math" w:hAnsi="Cambria Math"/>
+                          <w:lang w:val="en-US"/>
+                        </w:rPr>
+                        <m:t>min</m:t>
+                      </m:r>
+                    </m:sub>
+                  </m:sSub>
+                </m:e>
+              </m:d>
+              <m:r>
+                <w:rPr>
+                  <w:rFonts w:ascii="Cambria Math" w:hAnsi="Cambria Math"/>
+                  <w:lang w:val="en-US"/>
+                </w:rPr>
+                <m:t>×</m:t>
+              </m:r>
+              <m:d>
+                <m:dPr>
+                  <m:ctrlPr>
+                    <w:rPr>
+                      <w:rFonts w:ascii="Cambria Math" w:hAnsi="Cambria Math"/>
+                      <w:i/>
+                      <w:iCs/>
+                      <w:lang w:val="en-US"/>
+                    </w:rPr>
+                  </m:ctrlPr>
+                </m:dPr>
+                <m:e>
+                  <m:r>
+                    <w:rPr>
+                      <w:rFonts w:ascii="Cambria Math" w:hAnsi="Cambria Math"/>
+                      <w:lang w:val="en-US"/>
+                    </w:rPr>
+                    <m:t>NewRang</m:t>
+                  </m:r>
+                  <m:sSub>
+                    <m:sSubPr>
+                      <m:ctrlPr>
+                        <w:rPr>
+                          <w:rFonts w:ascii="Cambria Math" w:hAnsi="Cambria Math"/>
+                          <w:i/>
+                          <w:iCs/>
+                          <w:lang w:val="en-US"/>
+                        </w:rPr>
+                      </m:ctrlPr>
+                    </m:sSubPr>
+                    <m:e>
+                      <m:r>
+                        <w:rPr>
+                          <w:rFonts w:ascii="Cambria Math" w:hAnsi="Cambria Math"/>
+                          <w:lang w:val="en-US"/>
+                        </w:rPr>
+                        <m:t>e</m:t>
+                      </m:r>
+                    </m:e>
+                    <m:sub>
+                      <m:r>
+                        <w:rPr>
+                          <w:rFonts w:ascii="Cambria Math" w:hAnsi="Cambria Math"/>
+                          <w:lang w:val="en-US"/>
+                        </w:rPr>
+                        <m:t>max</m:t>
+                      </m:r>
+                    </m:sub>
+                  </m:sSub>
+                  <m:r>
+                    <w:rPr>
+                      <w:rFonts w:ascii="Cambria Math" w:hAnsi="Cambria Math"/>
+                      <w:lang w:val="en-US"/>
+                    </w:rPr>
+                    <m:t>-NewRang</m:t>
+                  </m:r>
+                  <m:sSub>
+                    <m:sSubPr>
+                      <m:ctrlPr>
+                        <w:rPr>
+                          <w:rFonts w:ascii="Cambria Math" w:hAnsi="Cambria Math"/>
+                          <w:i/>
+                          <w:iCs/>
+                          <w:lang w:val="en-US"/>
+                        </w:rPr>
+                      </m:ctrlPr>
+                    </m:sSubPr>
+                    <m:e>
+                      <m:r>
+                        <w:rPr>
+                          <w:rFonts w:ascii="Cambria Math" w:hAnsi="Cambria Math"/>
+                          <w:lang w:val="en-US"/>
+                        </w:rPr>
+                        <m:t>e</m:t>
+                      </m:r>
+                    </m:e>
+                    <m:sub>
+                      <m:r>
+                        <w:rPr>
+                          <w:rFonts w:ascii="Cambria Math" w:hAnsi="Cambria Math"/>
+                          <w:lang w:val="en-US"/>
+                        </w:rPr>
+                        <m:t>min</m:t>
+                      </m:r>
+                    </m:sub>
+                  </m:sSub>
+                </m:e>
+              </m:d>
+            </m:num>
+            <m:den>
+              <m:r>
+                <w:rPr>
+                  <w:rFonts w:ascii="Cambria Math" w:hAnsi="Cambria Math"/>
+                  <w:lang w:val="en-US"/>
+                </w:rPr>
+                <m:t>OriginalRang</m:t>
+              </m:r>
+              <m:sSub>
+                <m:sSubPr>
+                  <m:ctrlPr>
+                    <w:rPr>
+                      <w:rFonts w:ascii="Cambria Math" w:hAnsi="Cambria Math"/>
+                      <w:i/>
+                      <w:iCs/>
+                      <w:lang w:val="en-US"/>
+                    </w:rPr>
+                  </m:ctrlPr>
+                </m:sSubPr>
+                <m:e>
+                  <m:r>
+                    <w:rPr>
+                      <w:rFonts w:ascii="Cambria Math" w:hAnsi="Cambria Math"/>
+                      <w:lang w:val="en-US"/>
+                    </w:rPr>
+                    <m:t>e</m:t>
+                  </m:r>
+                </m:e>
+                <m:sub>
+                  <m:r>
+                    <w:rPr>
+                      <w:rFonts w:ascii="Cambria Math" w:hAnsi="Cambria Math"/>
+                      <w:lang w:val="en-US"/>
+                    </w:rPr>
+                    <m:t>max</m:t>
+                  </m:r>
+                </m:sub>
+              </m:sSub>
+              <m:r>
+                <w:rPr>
+                  <w:rFonts w:ascii="Cambria Math" w:hAnsi="Cambria Math"/>
+                  <w:lang w:val="en-US"/>
+                </w:rPr>
+                <m:t>-OriginalRang</m:t>
+              </m:r>
+              <m:sSub>
+                <m:sSubPr>
+                  <m:ctrlPr>
+                    <w:rPr>
+                      <w:rFonts w:ascii="Cambria Math" w:hAnsi="Cambria Math"/>
+                      <w:i/>
+                      <w:iCs/>
+                      <w:lang w:val="en-US"/>
+                    </w:rPr>
+                  </m:ctrlPr>
+                </m:sSubPr>
+                <m:e>
+                  <m:r>
+                    <w:rPr>
+                      <w:rFonts w:ascii="Cambria Math" w:hAnsi="Cambria Math"/>
+                      <w:lang w:val="en-US"/>
+                    </w:rPr>
+                    <m:t>e</m:t>
+                  </m:r>
+                </m:e>
+                <m:sub>
+                  <m:r>
+                    <w:rPr>
+                      <w:rFonts w:ascii="Cambria Math" w:hAnsi="Cambria Math"/>
+                      <w:lang w:val="en-US"/>
+                    </w:rPr>
+                    <m:t>min</m:t>
+                  </m:r>
+                </m:sub>
+              </m:sSub>
+            </m:den>
+          </m:f>
+        </m:oMath>
+      </m:oMathPara>
+    </w:p>
+    <w:p>
+      <w:pPr>
+        <w:rPr>
+          <w:iCs/>
+          <w:lang w:val="en-US"/>
+        </w:rPr>
+      </w:pPr>
+    </w:p>
+    <w:p>
+      <w:pPr>
+        <w:rPr>
+          <w:iCs/>
+          <w:lang w:val="en-US"/>
+        </w:rPr>
+      </w:pPr>
+      <w:r>
+        <w:rPr>
+          <w:iCs/>
+          <w:lang w:val="en-US"/>
+        </w:rPr>
+        <w:t>, where:</w:t>
+      </w:r>
+    </w:p>
+    <w:p>
+      <w:pPr>
+        <w:pStyle w:val="ListParagraph"/>
+        <w:numPr>
+          <w:ilvl w:val="0"/>
+          <w:numId w:val="8"/>
+        </w:numPr>
+        <w:rPr>
+          <w:iCs/>
+          <w:lang w:val="en-US"/>
+        </w:rPr>
+      </w:pPr>
+      <m:oMath>
+        <m:sSub>
+          <m:sSubPr>
+            <m:ctrlPr>
+              <w:rPr>
+                <w:rFonts w:ascii="Cambria Math" w:hAnsi="Cambria Math"/>
+                <w:i/>
+                <w:iCs/>
+                <w:lang w:val="en-US"/>
+              </w:rPr>
+            </m:ctrlPr>
+          </m:sSubPr>
+          <m:e>
+            <m:r>
+              <w:rPr>
+                <w:rFonts w:ascii="Cambria Math" w:hAnsi="Cambria Math"/>
+                <w:lang w:val="en-US"/>
+              </w:rPr>
+              <m:t>X</m:t>
+            </m:r>
+          </m:e>
+          <m:sub>
+            <m:r>
+              <w:rPr>
+                <w:rFonts w:ascii="Cambria Math" w:hAnsi="Cambria Math"/>
+                <w:lang w:val="en-US"/>
+              </w:rPr>
+              <m:t>new</m:t>
+            </m:r>
+          </m:sub>
+        </m:sSub>
+      </m:oMath>
+      <w:r>
+        <w:rPr>
+          <w:iCs/>
+          <w:lang w:val="en-US"/>
+        </w:rPr>
+        <w:t xml:space="preserve"> is the scaled value.</w:t>
+      </w:r>
+    </w:p>
+    <w:p>
+      <w:pPr>
+        <w:pStyle w:val="ListParagraph"/>
+        <w:numPr>
+          <w:ilvl w:val="0"/>
+          <w:numId w:val="8"/>
+        </w:numPr>
+        <w:rPr>
+          <w:iCs/>
+          <w:lang w:val="en-US"/>
+        </w:rPr>
+      </w:pPr>
+      <m:oMath>
+        <m:r>
+          <w:rPr>
+            <w:rFonts w:ascii="Cambria Math" w:hAnsi="Cambria Math"/>
+            <w:lang w:val="en-US"/>
+          </w:rPr>
+          <m:t>NewRang</m:t>
+        </m:r>
+        <m:sSub>
+          <m:sSubPr>
+            <m:ctrlPr>
+              <w:rPr>
+                <w:rFonts w:ascii="Cambria Math" w:hAnsi="Cambria Math"/>
+                <w:i/>
+                <w:iCs/>
+                <w:lang w:val="en-US"/>
+              </w:rPr>
+            </m:ctrlPr>
+          </m:sSubPr>
+          <m:e>
+            <m:r>
+              <w:rPr>
+                <w:rFonts w:ascii="Cambria Math" w:hAnsi="Cambria Math"/>
+                <w:lang w:val="en-US"/>
+              </w:rPr>
+              <m:t>e</m:t>
+            </m:r>
+          </m:e>
+          <m:sub>
+            <m:r>
+              <w:rPr>
+                <w:rFonts w:ascii="Cambria Math" w:hAnsi="Cambria Math"/>
+                <w:lang w:val="en-US"/>
+              </w:rPr>
+              <m:t>min</m:t>
+            </m:r>
+          </m:sub>
+        </m:sSub>
+        <m:r>
+          <w:rPr>
+            <w:rFonts w:ascii="Cambria Math" w:hAnsi="Cambria Math"/>
+            <w:lang w:val="en-US"/>
+          </w:rPr>
+          <m:t>=1.5</m:t>
+        </m:r>
+      </m:oMath>
+      <w:r>
+        <w:rPr>
+          <w:iCs/>
+          <w:lang w:val="en-US"/>
+        </w:rPr>
+        <w:t xml:space="preserve"> (the minimum of the new scale)</w:t>
+      </w:r>
+    </w:p>
+    <w:p>
+      <w:pPr>
+        <w:pStyle w:val="ListParagraph"/>
+        <w:numPr>
+          <w:ilvl w:val="0"/>
+          <w:numId w:val="8"/>
+        </w:numPr>
+        <w:rPr>
+          <w:iCs/>
+          <w:lang w:val="en-US"/>
+        </w:rPr>
+      </w:pPr>
+      <m:oMath>
+        <m:r>
+          <w:rPr>
+            <w:rFonts w:ascii="Cambria Math" w:hAnsi="Cambria Math"/>
+            <w:lang w:val="en-US"/>
+          </w:rPr>
+          <m:t>NewRang</m:t>
+        </m:r>
+        <m:sSub>
+          <m:sSubPr>
+            <m:ctrlPr>
+              <w:rPr>
+                <w:rFonts w:ascii="Cambria Math" w:hAnsi="Cambria Math"/>
+                <w:i/>
+                <w:iCs/>
+                <w:lang w:val="en-US"/>
+              </w:rPr>
+            </m:ctrlPr>
+          </m:sSubPr>
+          <m:e>
+            <m:r>
+              <w:rPr>
+                <w:rFonts w:ascii="Cambria Math" w:hAnsi="Cambria Math"/>
+                <w:lang w:val="en-US"/>
+              </w:rPr>
+              <m:t>e</m:t>
+            </m:r>
+          </m:e>
+          <m:sub>
+            <m:r>
+              <w:rPr>
+                <w:rFonts w:ascii="Cambria Math" w:hAnsi="Cambria Math"/>
+                <w:lang w:val="en-US"/>
+              </w:rPr>
+              <m:t>min</m:t>
+            </m:r>
+          </m:sub>
+        </m:sSub>
+        <m:r>
+          <w:rPr>
+            <w:rFonts w:ascii="Cambria Math" w:hAnsi="Cambria Math"/>
+            <w:lang w:val="en-US"/>
+          </w:rPr>
+          <m:t>=</m:t>
+        </m:r>
+        <m:r>
+          <w:rPr>
+            <w:rFonts w:ascii="Cambria Math" w:hAnsi="Cambria Math"/>
+            <w:lang w:val="en-US"/>
+          </w:rPr>
+          <m:t>2</m:t>
+        </m:r>
+        <m:r>
+          <w:rPr>
+            <w:rFonts w:ascii="Cambria Math" w:hAnsi="Cambria Math"/>
+            <w:lang w:val="en-US"/>
+          </w:rPr>
+          <m:t>.5</m:t>
+        </m:r>
+      </m:oMath>
+      <w:r>
+        <w:rPr>
+          <w:iCs/>
+          <w:lang w:val="en-US"/>
+        </w:rPr>
+        <w:t xml:space="preserve"> (the </w:t>
+      </w:r>
+      <w:r>
+        <w:rPr>
+          <w:iCs/>
+          <w:lang w:val="en-US"/>
+        </w:rPr>
+        <w:t>maximum</w:t>
+      </w:r>
+      <w:r>
+        <w:rPr>
+          <w:iCs/>
+          <w:lang w:val="en-US"/>
+        </w:rPr>
+        <w:t xml:space="preserve"> of the new scale)</w:t>
+      </w:r>
+    </w:p>
+    <w:p>
+      <w:pPr>
+        <w:pStyle w:val="ListParagraph"/>
+        <w:numPr>
+          <w:ilvl w:val="0"/>
+          <w:numId w:val="8"/>
+        </w:numPr>
+        <w:rPr>
+          <w:iCs/>
+          <w:lang w:val="en-US"/>
+        </w:rPr>
+      </w:pPr>
+      <m:oMath>
+        <m:sSub>
+          <m:sSubPr>
+            <m:ctrlPr>
+              <w:rPr>
+                <w:rFonts w:ascii="Cambria Math" w:hAnsi="Cambria Math"/>
+                <w:i/>
+                <w:iCs/>
+                <w:lang w:val="en-US"/>
+              </w:rPr>
+            </m:ctrlPr>
+          </m:sSubPr>
+          <m:e>
+            <m:r>
+              <w:rPr>
+                <w:rFonts w:ascii="Cambria Math" w:hAnsi="Cambria Math"/>
+                <w:lang w:val="en-US"/>
+              </w:rPr>
+              <m:t>X</m:t>
+            </m:r>
+          </m:e>
+          <m:sub>
+            <m:r>
+              <w:rPr>
+                <w:rFonts w:ascii="Cambria Math" w:hAnsi="Cambria Math"/>
+                <w:lang w:val="en-US"/>
+              </w:rPr>
+              <m:t>original</m:t>
+            </m:r>
+          </m:sub>
+        </m:sSub>
+      </m:oMath>
+      <w:r>
+        <w:rPr>
+          <w:iCs/>
+          <w:lang w:val="en-US"/>
+        </w:rPr>
+        <w:t xml:space="preserve"> is the original GFS value.</w:t>
+      </w:r>
+    </w:p>
+    <w:p>
+      <w:pPr>
+        <w:pStyle w:val="ListParagraph"/>
+        <w:numPr>
+          <w:ilvl w:val="0"/>
+          <w:numId w:val="8"/>
+        </w:numPr>
+        <w:rPr>
+          <w:iCs/>
+          <w:lang w:val="en-US"/>
+        </w:rPr>
+      </w:pPr>
+      <m:oMath>
+        <m:r>
+          <w:rPr>
+            <w:rFonts w:ascii="Cambria Math" w:hAnsi="Cambria Math"/>
+            <w:lang w:val="en-US"/>
+          </w:rPr>
+          <m:t>OriginalRang</m:t>
+        </m:r>
+        <m:sSub>
+          <m:sSubPr>
+            <m:ctrlPr>
+              <w:rPr>
+                <w:rFonts w:ascii="Cambria Math" w:hAnsi="Cambria Math"/>
+                <w:i/>
+                <w:iCs/>
+                <w:lang w:val="en-US"/>
+              </w:rPr>
+            </m:ctrlPr>
+          </m:sSubPr>
+          <m:e>
+            <m:r>
+              <w:rPr>
+                <w:rFonts w:ascii="Cambria Math" w:hAnsi="Cambria Math"/>
+                <w:lang w:val="en-US"/>
+              </w:rPr>
+              <m:t>e</m:t>
+            </m:r>
+          </m:e>
+          <m:sub>
+            <m:r>
+              <w:rPr>
+                <w:rFonts w:ascii="Cambria Math" w:hAnsi="Cambria Math"/>
+                <w:lang w:val="en-US"/>
+              </w:rPr>
+              <m:t>min</m:t>
+            </m:r>
+          </m:sub>
+        </m:sSub>
+      </m:oMath>
+      <w:r>
+        <w:rPr>
+          <w:iCs/>
+          <w:lang w:val="en-US"/>
+        </w:rPr>
+        <w:t xml:space="preserve"> is the minimum GFS value in the original data.</w:t>
+      </w:r>
+    </w:p>
+    <w:p>
+      <w:pPr>
+        <w:pStyle w:val="ListParagraph"/>
+        <w:numPr>
+          <w:ilvl w:val="0"/>
+          <w:numId w:val="8"/>
+        </w:numPr>
+        <w:rPr>
+          <w:iCs/>
+          <w:lang w:val="en-US"/>
+        </w:rPr>
+      </w:pPr>
+      <m:oMath>
+        <m:r>
+          <w:rPr>
+            <w:rFonts w:ascii="Cambria Math" w:hAnsi="Cambria Math"/>
+            <w:lang w:val="en-US"/>
+          </w:rPr>
+          <m:t>OriginalRang</m:t>
+        </m:r>
+        <m:sSub>
+          <m:sSubPr>
+            <m:ctrlPr>
+              <w:rPr>
+                <w:rFonts w:ascii="Cambria Math" w:hAnsi="Cambria Math"/>
+                <w:i/>
+                <w:iCs/>
+                <w:lang w:val="en-US"/>
+              </w:rPr>
+            </m:ctrlPr>
+          </m:sSubPr>
+          <m:e>
+            <m:r>
+              <w:rPr>
+                <w:rFonts w:ascii="Cambria Math" w:hAnsi="Cambria Math"/>
+                <w:lang w:val="en-US"/>
+              </w:rPr>
+              <m:t>e</m:t>
+            </m:r>
+          </m:e>
+          <m:sub>
+            <m:r>
+              <w:rPr>
+                <w:rFonts w:ascii="Cambria Math" w:hAnsi="Cambria Math"/>
+                <w:lang w:val="en-US"/>
+              </w:rPr>
+              <m:t>max</m:t>
+            </m:r>
+          </m:sub>
+        </m:sSub>
+      </m:oMath>
+      <w:r>
+        <w:rPr>
+          <w:iCs/>
+          <w:lang w:val="en-US"/>
+        </w:rPr>
+        <w:t xml:space="preserve"> is the </w:t>
+      </w:r>
+      <w:r>
+        <w:rPr>
+          <w:iCs/>
+          <w:lang w:val="en-US"/>
+        </w:rPr>
+        <w:t>maximum</w:t>
+      </w:r>
+      <w:r>
+        <w:rPr>
+          <w:iCs/>
+          <w:lang w:val="en-US"/>
+        </w:rPr>
+        <w:t xml:space="preserve"> GFS value in the original data.</w:t>
+      </w:r>
+    </w:p>
+    <w:p>
+      <w:pPr>
+        <w:rPr>
+          <w:iCs/>
+          <w:lang w:val="en-US"/>
+        </w:rPr>
+      </w:pPr>
+    </w:p>
+    <w:p>
+      <w:pPr>
+        <w:rPr>
+          <w:iCs/>
+          <w:lang w:val="en-US"/>
+        </w:rPr>
+      </w:pPr>
+      <w:r>
+        <w:rPr>
+          <w:iCs/>
+          <w:lang w:val="en-US"/>
+        </w:rPr>
+        <w:t xml:space="preserve">With this formula and using JMP to calculate and implement the </w:t>
+      </w:r>
+      <m:oMath>
+        <m:r>
+          <w:rPr>
+            <w:rFonts w:ascii="Cambria Math" w:hAnsi="Cambria Math"/>
+            <w:lang w:val="en-US"/>
+          </w:rPr>
+          <m:t>OriginalRang</m:t>
+        </m:r>
+        <m:sSub>
+          <m:sSubPr>
+            <m:ctrlPr>
+              <w:rPr>
+                <w:rFonts w:ascii="Cambria Math" w:hAnsi="Cambria Math"/>
+                <w:i/>
+                <w:iCs/>
+                <w:lang w:val="en-US"/>
+              </w:rPr>
+            </m:ctrlPr>
+          </m:sSubPr>
+          <m:e>
+            <m:r>
+              <w:rPr>
+                <w:rFonts w:ascii="Cambria Math" w:hAnsi="Cambria Math"/>
+                <w:lang w:val="en-US"/>
+              </w:rPr>
+              <m:t>e</m:t>
+            </m:r>
+          </m:e>
+          <m:sub>
+            <m:r>
+              <w:rPr>
+                <w:rFonts w:ascii="Cambria Math" w:hAnsi="Cambria Math"/>
+                <w:lang w:val="en-US"/>
+              </w:rPr>
+              <m:t>min</m:t>
+            </m:r>
+          </m:sub>
+        </m:sSub>
+      </m:oMath>
+      <w:r>
+        <w:rPr>
+          <w:iCs/>
+          <w:lang w:val="en-US"/>
+        </w:rPr>
+        <w:t xml:space="preserve">, </w:t>
+      </w:r>
+      <m:oMath>
+        <m:r>
+          <w:rPr>
+            <w:rFonts w:ascii="Cambria Math" w:hAnsi="Cambria Math"/>
+            <w:lang w:val="en-US"/>
+          </w:rPr>
+          <m:t>Origina</m:t>
+        </m:r>
+        <m:sSub>
+          <m:sSubPr>
+            <m:ctrlPr>
+              <w:rPr>
+                <w:rFonts w:ascii="Cambria Math" w:hAnsi="Cambria Math"/>
+                <w:i/>
+                <w:iCs/>
+                <w:lang w:val="en-US"/>
+              </w:rPr>
+            </m:ctrlPr>
+          </m:sSubPr>
+          <m:e>
+            <m:r>
+              <w:rPr>
+                <w:rFonts w:ascii="Cambria Math" w:hAnsi="Cambria Math"/>
+                <w:lang w:val="en-US"/>
+              </w:rPr>
+              <m:t>l</m:t>
+            </m:r>
+          </m:e>
+          <m:sub>
+            <m:r>
+              <w:rPr>
+                <w:rFonts w:ascii="Cambria Math" w:hAnsi="Cambria Math"/>
+                <w:lang w:val="en-US"/>
+              </w:rPr>
+              <m:t>max</m:t>
+            </m:r>
+          </m:sub>
+        </m:sSub>
+      </m:oMath>
+      <w:r>
+        <w:rPr>
+          <w:iCs/>
+          <w:lang w:val="en-US"/>
+        </w:rPr>
+        <w:t xml:space="preserve">, </w:t>
+      </w:r>
+      <m:oMath>
+        <m:r>
+          <w:rPr>
+            <w:rFonts w:ascii="Cambria Math" w:hAnsi="Cambria Math"/>
+            <w:lang w:val="en-US"/>
+          </w:rPr>
+          <m:t>NewRang</m:t>
+        </m:r>
+        <m:sSub>
+          <m:sSubPr>
+            <m:ctrlPr>
+              <w:rPr>
+                <w:rFonts w:ascii="Cambria Math" w:hAnsi="Cambria Math"/>
+                <w:i/>
+                <w:iCs/>
+                <w:lang w:val="en-US"/>
+              </w:rPr>
+            </m:ctrlPr>
+          </m:sSubPr>
+          <m:e>
+            <m:r>
+              <w:rPr>
+                <w:rFonts w:ascii="Cambria Math" w:hAnsi="Cambria Math"/>
+                <w:lang w:val="en-US"/>
+              </w:rPr>
+              <m:t>e</m:t>
+            </m:r>
+          </m:e>
+          <m:sub>
+            <m:r>
+              <w:rPr>
+                <w:rFonts w:ascii="Cambria Math" w:hAnsi="Cambria Math"/>
+                <w:lang w:val="en-US"/>
+              </w:rPr>
+              <m:t>min</m:t>
+            </m:r>
+          </m:sub>
+        </m:sSub>
+      </m:oMath>
+      <w:r>
+        <w:rPr>
+          <w:iCs/>
+          <w:lang w:val="en-US"/>
+        </w:rPr>
+        <w:t xml:space="preserve">, </w:t>
+      </w:r>
+      <m:oMath>
+        <m:r>
+          <w:rPr>
+            <w:rFonts w:ascii="Cambria Math" w:hAnsi="Cambria Math"/>
+            <w:lang w:val="en-US"/>
+          </w:rPr>
+          <m:t>NewRang</m:t>
+        </m:r>
+        <m:sSub>
+          <m:sSubPr>
+            <m:ctrlPr>
+              <w:rPr>
+                <w:rFonts w:ascii="Cambria Math" w:hAnsi="Cambria Math"/>
+                <w:i/>
+                <w:iCs/>
+                <w:lang w:val="en-US"/>
+              </w:rPr>
+            </m:ctrlPr>
+          </m:sSubPr>
+          <m:e>
+            <m:r>
+              <w:rPr>
+                <w:rFonts w:ascii="Cambria Math" w:hAnsi="Cambria Math"/>
+                <w:lang w:val="en-US"/>
+              </w:rPr>
+              <m:t>e</m:t>
+            </m:r>
+          </m:e>
+          <m:sub>
+            <m:r>
+              <w:rPr>
+                <w:rFonts w:ascii="Cambria Math" w:hAnsi="Cambria Math"/>
+                <w:lang w:val="en-US"/>
+              </w:rPr>
+              <m:t>max</m:t>
+            </m:r>
+          </m:sub>
+        </m:sSub>
+      </m:oMath>
+      <w:r>
+        <w:rPr>
+          <w:iCs/>
+          <w:lang w:val="en-US"/>
+        </w:rPr>
+        <w:t xml:space="preserve">, and </w:t>
+      </w:r>
+      <m:oMath>
+        <m:sSub>
+          <m:sSubPr>
+            <m:ctrlPr>
+              <w:rPr>
+                <w:rFonts w:ascii="Cambria Math" w:hAnsi="Cambria Math"/>
+                <w:i/>
+                <w:iCs/>
+                <w:lang w:val="en-US"/>
+              </w:rPr>
+            </m:ctrlPr>
+          </m:sSubPr>
+          <m:e>
+            <m:r>
+              <w:rPr>
+                <w:rFonts w:ascii="Cambria Math" w:hAnsi="Cambria Math"/>
+                <w:lang w:val="en-US"/>
+              </w:rPr>
+              <m:t>X</m:t>
+            </m:r>
+          </m:e>
+          <m:sub>
+            <m:r>
+              <w:rPr>
+                <w:rFonts w:ascii="Cambria Math" w:hAnsi="Cambria Math"/>
+                <w:lang w:val="en-US"/>
+              </w:rPr>
+              <m:t>new</m:t>
+            </m:r>
+          </m:sub>
+        </m:sSub>
+      </m:oMath>
+      <w:r>
+        <w:rPr>
+          <w:iCs/>
+          <w:lang w:val="en-US"/>
+        </w:rPr>
+        <w:t xml:space="preserve">, the next step is to insert the given formula above to insert the given values under the </w:t>
+      </w:r>
+      <m:oMath>
+        <m:sSub>
+          <m:sSubPr>
+            <m:ctrlPr>
+              <w:rPr>
+                <w:rFonts w:ascii="Cambria Math" w:hAnsi="Cambria Math"/>
+                <w:i/>
+                <w:iCs/>
+                <w:lang w:val="en-US"/>
+              </w:rPr>
+            </m:ctrlPr>
+          </m:sSubPr>
+          <m:e>
+            <m:r>
+              <w:rPr>
+                <w:rFonts w:ascii="Cambria Math" w:hAnsi="Cambria Math"/>
+                <w:lang w:val="en-US"/>
+              </w:rPr>
+              <m:t>X</m:t>
+            </m:r>
+          </m:e>
+          <m:sub>
+            <m:r>
+              <w:rPr>
+                <w:rFonts w:ascii="Cambria Math" w:hAnsi="Cambria Math"/>
+                <w:lang w:val="en-US"/>
+              </w:rPr>
+              <m:t>new</m:t>
+            </m:r>
+          </m:sub>
+        </m:sSub>
+      </m:oMath>
+      <w:r>
+        <w:rPr>
+          <w:iCs/>
+          <w:lang w:val="en-US"/>
+        </w:rPr>
+        <w:t xml:space="preserve"> column</w:t>
+      </w:r>
+      <w:r>
+        <w:rPr>
+          <w:iCs/>
+          <w:lang w:val="en-US"/>
+        </w:rPr>
+        <w:t>, (</w:t>
+      </w:r>
+      <w:r>
+        <w:rPr>
+          <w:lang w:val="en-US"/>
+        </w:rPr>
+        <w:t>Han, J., Kamber, M. and Pei, J</w:t>
+      </w:r>
+      <w:r>
+        <w:rPr>
+          <w:lang w:val="en-US"/>
+        </w:rPr>
+        <w:t>,</w:t>
+      </w:r>
+      <w:r>
+        <w:rPr>
+          <w:lang w:val="en-US"/>
+        </w:rPr>
+        <w:t xml:space="preserve"> 2012)</w:t>
+      </w:r>
+      <w:r>
+        <w:rPr>
+          <w:iCs/>
+          <w:lang w:val="en-US"/>
+        </w:rPr>
+        <w:t xml:space="preserve">. </w:t>
+      </w:r>
+    </w:p>
+    <w:p>
+      <w:pPr>
+        <w:rPr>
+          <w:lang w:val="en-US"/>
+        </w:rPr>
+      </w:pPr>
+    </w:p>
+    <w:p>
+      <w:pPr>
+        <w:pStyle w:val="Heading2"/>
+        <w:rPr>
+          <w:lang w:val="en-US"/>
+        </w:rPr>
+      </w:pPr>
+      <w:r>
+        <w:rPr>
+          <w:lang w:val="en-US"/>
+        </w:rPr>
+        <w:t>Filling the Porosity column</w:t>
+      </w:r>
+    </w:p>
+    <w:p>
+      <w:pPr>
+        <w:rPr>
+          <w:lang w:val="en-US"/>
+        </w:rPr>
+      </w:pPr>
+    </w:p>
+    <w:p>
+      <w:pPr>
+        <w:rPr>
+          <w:lang w:val="en-US"/>
+        </w:rPr>
+      </w:pPr>
+    </w:p>
+    <w:p>
+      <w:pPr>
+        <w:rPr>
+          <w:lang w:val="en-US"/>
+        </w:rPr>
+      </w:pPr>
+    </w:p>
+    <w:p>
+      <w:pPr>
+        <w:rPr>
+          <w:lang w:val="en-US"/>
+        </w:rPr>
+      </w:pPr>
+    </w:p>
+    <w:p>
+      <w:pPr>
+        <w:rPr>
+          <w:lang w:val="en-US"/>
+        </w:rPr>
+      </w:pPr>
+    </w:p>
+    <w:p>
+      <w:pPr>
+        <w:rPr>
+          <w:lang w:val="en-US"/>
+        </w:rPr>
+      </w:pPr>
+    </w:p>
+    <w:p>
+      <w:pPr>
+        <w:rPr>
+          <w:lang w:val="en-US"/>
+        </w:rPr>
+      </w:pPr>
+    </w:p>
+    <w:p>
+      <w:pPr>
+        <w:rPr>
+          <w:lang w:val="en-US"/>
+        </w:rPr>
+      </w:pPr>
+    </w:p>
+    <w:p>
+      <w:pPr>
+        <w:rPr>
+          <w:lang w:val="en-US"/>
+        </w:rPr>
+      </w:pPr>
+    </w:p>
+    <w:p>
+      <w:pPr>
+        <w:rPr>
+          <w:lang w:val="en-US"/>
+        </w:rPr>
+      </w:pPr>
     </w:p>
     <w:p>
       <w:pPr>
@@ -1759,12 +4456,157 @@
           <w:lang w:val="en-US"/>
         </w:rPr>
       </w:pPr>
+      <w:bookmarkStart w:id="8" w:name="_Toc151716211"/>
+      <w:r>
+        <w:rPr>
+          <w:lang w:val="en-US"/>
+        </w:rPr>
+        <w:t>List of Figures</w:t>
+      </w:r>
+      <w:bookmarkEnd w:id="8"/>
+    </w:p>
+    <w:p>
+      <w:pPr>
+        <w:rPr>
+          <w:lang w:val="en-US"/>
+        </w:rPr>
+      </w:pPr>
+    </w:p>
+    <w:p>
+      <w:pPr>
+        <w:pStyle w:val="TableofFigures"/>
+        <w:tabs>
+          <w:tab w:val="right" w:leader="dot" w:pos="9580"/>
+        </w:tabs>
+        <w:rPr>
+          <w:noProof/>
+        </w:rPr>
+      </w:pPr>
+      <w:r>
+        <w:rPr>
+          <w:lang w:val="en-US"/>
+        </w:rPr>
+        <w:fldChar w:fldCharType="begin"/>
+      </w:r>
+      <w:r>
+        <w:rPr>
+          <w:lang w:val="en-US"/>
+        </w:rPr>
+        <w:instrText xml:space="preserve"> TOC \h \z \c "Figure" </w:instrText>
+      </w:r>
+      <w:r>
+        <w:rPr>
+          <w:lang w:val="en-US"/>
+        </w:rPr>
+        <w:fldChar w:fldCharType="separate"/>
+      </w:r>
+      <w:hyperlink r:id="rId11" w:anchor="_Toc151713126" w:history="1">
+        <w:r>
+          <w:rPr>
+            <w:rStyle w:val="Hyperlink"/>
+            <w:noProof/>
+          </w:rPr>
+          <w:t xml:space="preserve">Figure 1: 2D plot of the gas flow speed </w:t>
+        </w:r>
+        <w:r>
+          <w:rPr>
+            <w:rStyle w:val="Hyperlink"/>
+            <w:noProof/>
+          </w:rPr>
+          <w:t>including</w:t>
+        </w:r>
+        <w:r>
+          <w:rPr>
+            <w:rStyle w:val="Hyperlink"/>
+            <w:noProof/>
+          </w:rPr>
+          <w:t xml:space="preserve"> rises and drops.</w:t>
+        </w:r>
+        <w:r>
+          <w:rPr>
+            <w:noProof/>
+            <w:webHidden/>
+          </w:rPr>
+          <w:tab/>
+        </w:r>
+        <w:r>
+          <w:rPr>
+            <w:noProof/>
+            <w:webHidden/>
+          </w:rPr>
+          <w:fldChar w:fldCharType="begin"/>
+        </w:r>
+        <w:r>
+          <w:rPr>
+            <w:noProof/>
+            <w:webHidden/>
+          </w:rPr>
+          <w:instrText xml:space="preserve"> PAGEREF _Toc151713126 \h </w:instrText>
+        </w:r>
+        <w:r>
+          <w:rPr>
+            <w:noProof/>
+            <w:webHidden/>
+          </w:rPr>
+        </w:r>
+        <w:r>
+          <w:rPr>
+            <w:noProof/>
+            <w:webHidden/>
+          </w:rPr>
+          <w:fldChar w:fldCharType="separate"/>
+        </w:r>
+        <w:r>
+          <w:rPr>
+            <w:noProof/>
+            <w:webHidden/>
+          </w:rPr>
+          <w:t>3</w:t>
+        </w:r>
+        <w:r>
+          <w:rPr>
+            <w:noProof/>
+            <w:webHidden/>
+          </w:rPr>
+          <w:fldChar w:fldCharType="end"/>
+        </w:r>
+      </w:hyperlink>
+    </w:p>
+    <w:p>
+      <w:pPr>
+        <w:rPr>
+          <w:lang w:val="en-US"/>
+        </w:rPr>
+      </w:pPr>
+      <w:r>
+        <w:rPr>
+          <w:lang w:val="en-US"/>
+        </w:rPr>
+        <w:fldChar w:fldCharType="end"/>
+      </w:r>
+    </w:p>
+    <w:p>
+      <w:pPr>
+        <w:pStyle w:val="Heading1"/>
+        <w:rPr>
+          <w:lang w:val="en-US"/>
+        </w:rPr>
+      </w:pPr>
+      <w:bookmarkStart w:id="9" w:name="_Toc151716212"/>
       <w:r>
         <w:rPr>
           <w:lang w:val="en-US"/>
         </w:rPr>
         <w:t>References</w:t>
       </w:r>
+      <w:bookmarkEnd w:id="9"/>
+    </w:p>
+    <w:p>
+      <w:pPr>
+        <w:rPr>
+          <w:lang w:val="en-US"/>
+        </w:rPr>
+      </w:pPr>
     </w:p>
     <w:p>
       <w:pPr>
@@ -1779,9 +4621,170 @@
         <w:t>[1] “Exercise of AM Digital Shadow/Twin”, 23 November 2023. [Exercise of AM Digital Shadow/Twin]</w:t>
       </w:r>
     </w:p>
+    <w:p>
+      <w:pPr>
+        <w:rPr>
+          <w:lang w:val="en-US"/>
+        </w:rPr>
+      </w:pPr>
+    </w:p>
+    <w:p>
+      <w:pPr>
+        <w:rPr>
+          <w:lang w:val="en-US"/>
+        </w:rPr>
+      </w:pPr>
+      <w:r>
+        <w:rPr>
+          <w:lang w:val="en-US"/>
+        </w:rPr>
+        <w:t xml:space="preserve">[2] Wikipedia (2023) </w:t>
+      </w:r>
+      <w:r>
+        <w:rPr>
+          <w:i/>
+          <w:iCs/>
+          <w:lang w:val="en-US"/>
+        </w:rPr>
+        <w:t xml:space="preserve">Standard Deviation, Wikipedia. </w:t>
+      </w:r>
+      <w:r>
+        <w:rPr>
+          <w:lang w:val="en-US"/>
+        </w:rPr>
+        <w:t xml:space="preserve">Available at: </w:t>
+      </w:r>
+      <w:hyperlink r:id="rId12" w:history="1">
+        <w:r>
+          <w:rPr>
+            <w:rStyle w:val="Hyperlink"/>
+            <w:lang w:val="en-US"/>
+          </w:rPr>
+          <w:t>https://en.wikipedia.org/wiki/Standard_deviation</w:t>
+        </w:r>
+      </w:hyperlink>
+      <w:r>
+        <w:rPr>
+          <w:lang w:val="en-US"/>
+        </w:rPr>
+        <w:t xml:space="preserve"> (Accessed: 24 November 2023).</w:t>
+      </w:r>
+    </w:p>
+    <w:p>
+      <w:pPr>
+        <w:rPr>
+          <w:lang w:val="en-US"/>
+        </w:rPr>
+      </w:pPr>
+    </w:p>
+    <w:p>
+      <w:pPr>
+        <w:rPr>
+          <w:lang w:val="en-US"/>
+        </w:rPr>
+      </w:pPr>
+      <w:r>
+        <w:rPr>
+          <w:lang w:val="en-US"/>
+        </w:rPr>
+        <w:t xml:space="preserve">[3] Han, J., Kamber, M. and Pei, J. (2012) </w:t>
+      </w:r>
+      <w:r>
+        <w:rPr>
+          <w:i/>
+          <w:iCs/>
+          <w:lang w:val="en-US"/>
+        </w:rPr>
+        <w:t xml:space="preserve">Max normalization, Max Normalization – an overview | ScienceDirect Topics. </w:t>
+      </w:r>
+      <w:r>
+        <w:rPr>
+          <w:lang w:val="en-US"/>
+        </w:rPr>
+        <w:t xml:space="preserve">Available at: </w:t>
+      </w:r>
+      <w:hyperlink r:id="rId13" w:history="1">
+        <w:r>
+          <w:rPr>
+            <w:rStyle w:val="Hyperlink"/>
+            <w:lang w:val="en-US"/>
+          </w:rPr>
+          <w:t>https://www.sciencedirect.com/topics/computer-science/max-normalization</w:t>
+        </w:r>
+      </w:hyperlink>
+      <w:r>
+        <w:rPr>
+          <w:lang w:val="en-US"/>
+        </w:rPr>
+        <w:t xml:space="preserve"> (Accessed: 24 November 2023).</w:t>
+      </w:r>
+    </w:p>
+    <w:p>
+      <w:pPr>
+        <w:rPr>
+          <w:lang w:val="en-US"/>
+        </w:rPr>
+      </w:pPr>
+    </w:p>
+    <w:p>
+      <w:pPr>
+        <w:pStyle w:val="Heading1"/>
+        <w:rPr>
+          <w:lang w:val="en-US"/>
+        </w:rPr>
+      </w:pPr>
+      <w:bookmarkStart w:id="10" w:name="_Toc151716213"/>
+      <w:r>
+        <w:rPr>
+          <w:lang w:val="en-US"/>
+        </w:rPr>
+        <w:t>Appendix</w:t>
+      </w:r>
+      <w:bookmarkEnd w:id="10"/>
+    </w:p>
+    <w:p>
+      <w:pPr>
+        <w:rPr>
+          <w:lang w:val="en-US"/>
+        </w:rPr>
+      </w:pPr>
+    </w:p>
+    <w:p>
+      <w:pPr>
+        <w:rPr>
+          <w:lang w:val="en-US"/>
+        </w:rPr>
+      </w:pPr>
+      <w:r>
+        <w:rPr>
+          <w:lang w:val="en-US"/>
+        </w:rPr>
+        <w:t xml:space="preserve">[1] </w:t>
+      </w:r>
+      <w:r>
+        <w:rPr>
+          <w:lang w:val="en-US"/>
+        </w:rPr>
+        <w:t>JMP®, Version &lt;17.2&gt;. SAS Institute Inc., Cary, NC, 1989-2023</w:t>
+      </w:r>
+    </w:p>
+    <w:p>
+      <w:pPr>
+        <w:rPr>
+          <w:lang w:val="en-US"/>
+        </w:rPr>
+      </w:pPr>
+    </w:p>
+    <w:p>
+      <w:pPr>
+        <w:rPr>
+          <w:lang w:val="en-US"/>
+        </w:rPr>
+      </w:pPr>
+    </w:p>
     <w:sectPr>
-      <w:headerReference w:type="default" r:id="rId11"/>
-      <w:footerReference w:type="default" r:id="rId12"/>
+      <w:headerReference w:type="default" r:id="rId14"/>
+      <w:footerReference w:type="default" r:id="rId15"/>
       <w:pgSz w:w="11910" w:h="16840"/>
       <w:pgMar w:top="1580" w:right="1160" w:bottom="1800" w:left="1160" w:header="1282" w:footer="1612" w:gutter="0"/>
       <w:cols w:space="708"/>
@@ -3671,7 +6674,7 @@
               <v:stroke joinstyle="miter"/>
               <v:path gradientshapeok="t" o:connecttype="rect"/>
             </v:shapetype>
-            <v:shape id="Text Box 46" o:spid="_x0000_s1033" type="#_x0000_t202" style="position:absolute;margin-left:295pt;margin-top:775.8pt;width:5.3pt;height:17.1pt;z-index:-15925248;visibility:visible;mso-wrap-style:square;mso-width-percent:0;mso-height-percent:0;mso-wrap-distance-left:9pt;mso-wrap-distance-top:0;mso-wrap-distance-right:9pt;mso-wrap-distance-bottom:0;mso-position-horizontal:absolute;mso-position-horizontal-relative:page;mso-position-vertical:absolute;mso-position-vertical-relative:page;mso-width-percent:0;mso-height-percent:0;mso-width-relative:page;mso-height-relative:page;v-text-anchor:top" o:gfxdata="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" filled="f" stroked="f">
+            <v:shape id="Text Box 46" o:spid="_x0000_s1029" type="#_x0000_t202" style="position:absolute;margin-left:295pt;margin-top:775.8pt;width:5.3pt;height:17.1pt;z-index:-15925248;visibility:visible;mso-wrap-style:square;mso-width-percent:0;mso-height-percent:0;mso-wrap-distance-left:9pt;mso-wrap-distance-top:0;mso-wrap-distance-right:9pt;mso-wrap-distance-bottom:0;mso-position-horizontal:absolute;mso-position-horizontal-relative:page;mso-position-vertical:absolute;mso-position-vertical-relative:page;mso-width-percent:0;mso-height-percent:0;mso-width-relative:page;mso-height-relative:page;v-text-anchor:top" o:gfxdata="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" filled="f" stroked="f">
               <v:textbox inset="0,0,0,0">
                 <w:txbxContent>
                   <w:p>
@@ -5614,7 +8617,7 @@
               <v:stroke joinstyle="miter"/>
               <v:path gradientshapeok="t" o:connecttype="rect"/>
             </v:shapetype>
-            <v:shape id="_x0000_s1035" type="#_x0000_t202" style="position:absolute;margin-left:265.05pt;margin-top:775.8pt;width:68.25pt;height:17.1pt;z-index:-15898624;visibility:visible;mso-wrap-style:square;mso-width-percent:0;mso-height-percent:0;mso-wrap-distance-left:9pt;mso-wrap-distance-top:0;mso-wrap-distance-right:9pt;mso-wrap-distance-bottom:0;mso-position-horizontal:absolute;mso-position-horizontal-relative:page;mso-position-vertical:absolute;mso-position-vertical-relative:page;mso-width-percent:0;mso-height-percent:0;mso-width-relative:page;mso-height-relative:page;v-text-anchor:top" o:gfxdata="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" filled="f" stroked="f">
+            <v:shape id="_x0000_s1031" type="#_x0000_t202" style="position:absolute;margin-left:265.05pt;margin-top:775.8pt;width:68.25pt;height:17.1pt;z-index:-15898624;visibility:visible;mso-wrap-style:square;mso-width-percent:0;mso-height-percent:0;mso-wrap-distance-left:9pt;mso-wrap-distance-top:0;mso-wrap-distance-right:9pt;mso-wrap-distance-bottom:0;mso-position-horizontal:absolute;mso-position-horizontal-relative:page;mso-position-vertical:absolute;mso-position-vertical-relative:page;mso-width-percent:0;mso-height-percent:0;mso-width-relative:page;mso-height-relative:page;v-text-anchor:top" o:gfxdata="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" filled="f" stroked="f">
               <v:textbox inset="0,0,0,0">
                 <w:txbxContent>
                   <w:p>
@@ -5822,7 +8825,7 @@
               <v:stroke joinstyle="miter"/>
               <v:path gradientshapeok="t" o:connecttype="rect"/>
             </v:shapetype>
-            <v:shape id="Text Box 51" o:spid="_x0000_s1031" type="#_x0000_t202" style="position:absolute;margin-left:63pt;margin-top:62.4pt;width:214.8pt;height:17.7pt;z-index:-15928320;visibility:visible;mso-wrap-style:square;mso-width-percent:0;mso-height-percent:0;mso-wrap-distance-left:9pt;mso-wrap-distance-top:0;mso-wrap-distance-right:9pt;mso-wrap-distance-bottom:0;mso-position-horizontal:absolute;mso-position-horizontal-relative:page;mso-position-vertical:absolute;mso-position-vertical-relative:page;mso-width-percent:0;mso-height-percent:0;mso-width-relative:page;mso-height-relative:page;v-text-anchor:top" o:gfxdata="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" filled="f" stroked="f">
+            <v:shape id="Text Box 51" o:spid="_x0000_s1027" type="#_x0000_t202" style="position:absolute;margin-left:63pt;margin-top:62.4pt;width:214.8pt;height:17.7pt;z-index:-15928320;visibility:visible;mso-wrap-style:square;mso-width-percent:0;mso-height-percent:0;mso-wrap-distance-left:9pt;mso-wrap-distance-top:0;mso-wrap-distance-right:9pt;mso-wrap-distance-bottom:0;mso-position-horizontal:absolute;mso-position-horizontal-relative:page;mso-position-vertical:absolute;mso-position-vertical-relative:page;mso-width-percent:0;mso-height-percent:0;mso-width-relative:page;mso-height-relative:page;v-text-anchor:top" o:gfxdata="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" filled="f" stroked="f">
               <v:textbox inset="0,0,0,0">
                 <w:txbxContent>
                   <w:p>
@@ -5835,35 +8838,7 @@
                       <w:rPr>
                         <w:w w:val="105"/>
                       </w:rPr>
-                      <w:t xml:space="preserve">Digital </w:t>
-                    </w:r>
-                    <w:proofErr w:type="spellStart"/>
-                    <w:r>
-                      <w:rPr>
-                        <w:w w:val="105"/>
-                      </w:rPr>
-                      <w:t>Manufacturing</w:t>
-                    </w:r>
-                    <w:proofErr w:type="spellEnd"/>
-                    <w:r>
-                      <w:rPr>
-                        <w:w w:val="105"/>
-                      </w:rPr>
-                      <w:t xml:space="preserve"> – </w:t>
-                    </w:r>
-                    <w:proofErr w:type="spellStart"/>
-                    <w:r>
-                      <w:rPr>
-                        <w:w w:val="105"/>
-                      </w:rPr>
-                      <w:t>Industry</w:t>
-                    </w:r>
-                    <w:proofErr w:type="spellEnd"/>
-                    <w:r>
-                      <w:rPr>
-                        <w:w w:val="105"/>
-                      </w:rPr>
-                      <w:t xml:space="preserve"> 4.0</w:t>
+                      <w:t>Digital Manufacturing – Industry 4.0</w:t>
                     </w:r>
                   </w:p>
                 </w:txbxContent>
@@ -5969,7 +8944,7 @@
         </mc:Choice>
         <mc:Fallback>
           <w:pict>
-            <v:shape w14:anchorId="196424C0" id="Text Box 50" o:spid="_x0000_s1032" type="#_x0000_t202" style="position:absolute;margin-left:484.95pt;margin-top:63.1pt;width:47.6pt;height:17.1pt;z-index:-15927808;visibility:visible;mso-wrap-style:square;mso-width-percent:0;mso-height-percent:0;mso-wrap-distance-left:9pt;mso-wrap-distance-top:0;mso-wrap-distance-right:9pt;mso-wrap-distance-bottom:0;mso-position-horizontal:absolute;mso-position-horizontal-relative:page;mso-position-vertical:absolute;mso-position-vertical-relative:page;mso-width-percent:0;mso-height-percent:0;mso-width-relative:page;mso-height-relative:page;v-text-anchor:top" o:gfxdata="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" filled="f" stroked="f">
+            <v:shape w14:anchorId="196424C0" id="Text Box 50" o:spid="_x0000_s1028" type="#_x0000_t202" style="position:absolute;margin-left:484.95pt;margin-top:63.1pt;width:47.6pt;height:17.1pt;z-index:-15927808;visibility:visible;mso-wrap-style:square;mso-width-percent:0;mso-height-percent:0;mso-wrap-distance-left:9pt;mso-wrap-distance-top:0;mso-wrap-distance-right:9pt;mso-wrap-distance-bottom:0;mso-position-horizontal:absolute;mso-position-horizontal-relative:page;mso-position-vertical:absolute;mso-position-vertical-relative:page;mso-width-percent:0;mso-height-percent:0;mso-width-relative:page;mso-height-relative:page;v-text-anchor:top" o:gfxdata="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" filled="f" stroked="f">
               <v:textbox inset="0,0,0,0">
                 <w:txbxContent>
                   <w:p>
@@ -6122,7 +9097,7 @@
               <v:stroke joinstyle="miter"/>
               <v:path gradientshapeok="t" o:connecttype="rect"/>
             </v:shapetype>
-            <v:shape id="Text Box 5" o:spid="_x0000_s1034" type="#_x0000_t202" style="position:absolute;margin-left:62.8pt;margin-top:63.1pt;width:469.75pt;height:17.1pt;z-index:-15901184;visibility:visible;mso-wrap-style:square;mso-width-percent:0;mso-height-percent:0;mso-wrap-distance-left:9pt;mso-wrap-distance-top:0;mso-wrap-distance-right:9pt;mso-wrap-distance-bottom:0;mso-position-horizontal:absolute;mso-position-horizontal-relative:page;mso-position-vertical:absolute;mso-position-vertical-relative:page;mso-width-percent:0;mso-height-percent:0;mso-width-relative:page;mso-height-relative:page;v-text-anchor:top" o:gfxdata="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" filled="f" stroked="f">
+            <v:shape id="Text Box 5" o:spid="_x0000_s1030" type="#_x0000_t202" style="position:absolute;margin-left:62.8pt;margin-top:63.1pt;width:469.75pt;height:17.1pt;z-index:-15901184;visibility:visible;mso-wrap-style:square;mso-width-percent:0;mso-height-percent:0;mso-wrap-distance-left:9pt;mso-wrap-distance-top:0;mso-wrap-distance-right:9pt;mso-wrap-distance-bottom:0;mso-position-horizontal:absolute;mso-position-horizontal-relative:page;mso-position-vertical:absolute;mso-position-vertical-relative:page;mso-width-percent:0;mso-height-percent:0;mso-width-relative:page;mso-height-relative:page;v-text-anchor:top" o:gfxdata="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" filled="f" stroked="f">
               <v:textbox inset="0,0,0,0">
                 <w:txbxContent>
                   <w:p>
@@ -6135,35 +9110,7 @@
                       <w:rPr>
                         <w:w w:val="105"/>
                       </w:rPr>
-                      <w:t xml:space="preserve">Digital </w:t>
-                    </w:r>
-                    <w:proofErr w:type="spellStart"/>
-                    <w:r>
-                      <w:rPr>
-                        <w:w w:val="105"/>
-                      </w:rPr>
-                      <w:t>Manufacturing</w:t>
-                    </w:r>
-                    <w:proofErr w:type="spellEnd"/>
-                    <w:r>
-                      <w:rPr>
-                        <w:w w:val="105"/>
-                      </w:rPr>
-                      <w:t xml:space="preserve"> – </w:t>
-                    </w:r>
-                    <w:proofErr w:type="spellStart"/>
-                    <w:r>
-                      <w:rPr>
-                        <w:w w:val="105"/>
-                      </w:rPr>
-                      <w:t>Industry</w:t>
-                    </w:r>
-                    <w:proofErr w:type="spellEnd"/>
-                    <w:r>
-                      <w:rPr>
-                        <w:w w:val="105"/>
-                      </w:rPr>
-                      <w:t xml:space="preserve"> 4.0</w:t>
+                      <w:t>Digital Manufacturing – Industry 4.0</w:t>
                     </w:r>
                   </w:p>
                   <w:p>
@@ -6375,6 +9322,118 @@
     </w:lvl>
   </w:abstractNum>
   <w:abstractNum w:abstractNumId="2" w15:restartNumberingAfterBreak="0">
+    <w:nsid w:val="0DB45C84"/>
+    <w:multiLevelType w:val="hybridMultilevel"/>
+    <w:tmpl w:val="2850F660"/>
+    <w:lvl w:ilvl="0" w:tplc="04140001">
+      <w:numFmt w:val="bullet"/>
+      <w:lvlText w:val=""/>
+      <w:lvlJc w:val="left"/>
+      <w:pPr>
+        <w:ind w:left="720" w:hanging="360"/>
+      </w:pPr>
+      <w:rPr>
+        <w:rFonts w:ascii="Symbol" w:eastAsia="Times New Roman" w:hAnsi="Symbol" w:cs="Times New Roman" w:hint="default"/>
+      </w:rPr>
+    </w:lvl>
+    <w:lvl w:ilvl="1" w:tplc="04140003" w:tentative="1">
+      <w:start w:val="1"/>
+      <w:numFmt w:val="bullet"/>
+      <w:lvlText w:val="o"/>
+      <w:lvlJc w:val="left"/>
+      <w:pPr>
+        <w:ind w:left="1440" w:hanging="360"/>
+      </w:pPr>
+      <w:rPr>
+        <w:rFonts w:ascii="Courier New" w:hAnsi="Courier New" w:cs="Courier New" w:hint="default"/>
+      </w:rPr>
+    </w:lvl>
+    <w:lvl w:ilvl="2" w:tplc="04140005" w:tentative="1">
+      <w:start w:val="1"/>
+      <w:numFmt w:val="bullet"/>
+      <w:lvlText w:val=""/>
+      <w:lvlJc w:val="left"/>
+      <w:pPr>
+        <w:ind w:left="2160" w:hanging="360"/>
+      </w:pPr>
+      <w:rPr>
+        <w:rFonts w:ascii="Wingdings" w:hAnsi="Wingdings" w:hint="default"/>
+      </w:rPr>
+    </w:lvl>
+    <w:lvl w:ilvl="3" w:tplc="04140001" w:tentative="1">
+      <w:start w:val="1"/>
+      <w:numFmt w:val="bullet"/>
+      <w:lvlText w:val=""/>
+      <w:lvlJc w:val="left"/>
+      <w:pPr>
+        <w:ind w:left="2880" w:hanging="360"/>
+      </w:pPr>
+      <w:rPr>
+        <w:rFonts w:ascii="Symbol" w:hAnsi="Symbol" w:hint="default"/>
+      </w:rPr>
+    </w:lvl>
+    <w:lvl w:ilvl="4" w:tplc="04140003" w:tentative="1">
+      <w:start w:val="1"/>
+      <w:numFmt w:val="bullet"/>
+      <w:lvlText w:val="o"/>
+      <w:lvlJc w:val="left"/>
+      <w:pPr>
+        <w:ind w:left="3600" w:hanging="360"/>
+      </w:pPr>
+      <w:rPr>
+        <w:rFonts w:ascii="Courier New" w:hAnsi="Courier New" w:cs="Courier New" w:hint="default"/>
+      </w:rPr>
+    </w:lvl>
+    <w:lvl w:ilvl="5" w:tplc="04140005" w:tentative="1">
+      <w:start w:val="1"/>
+      <w:numFmt w:val="bullet"/>
+      <w:lvlText w:val=""/>
+      <w:lvlJc w:val="left"/>
+      <w:pPr>
+        <w:ind w:left="4320" w:hanging="360"/>
+      </w:pPr>
+      <w:rPr>
+        <w:rFonts w:ascii="Wingdings" w:hAnsi="Wingdings" w:hint="default"/>
+      </w:rPr>
+    </w:lvl>
+    <w:lvl w:ilvl="6" w:tplc="04140001" w:tentative="1">
+      <w:start w:val="1"/>
+      <w:numFmt w:val="bullet"/>
+      <w:lvlText w:val=""/>
+      <w:lvlJc w:val="left"/>
+      <w:pPr>
+        <w:ind w:left="5040" w:hanging="360"/>
+      </w:pPr>
+      <w:rPr>
+        <w:rFonts w:ascii="Symbol" w:hAnsi="Symbol" w:hint="default"/>
+      </w:rPr>
+    </w:lvl>
+    <w:lvl w:ilvl="7" w:tplc="04140003" w:tentative="1">
+      <w:start w:val="1"/>
+      <w:numFmt w:val="bullet"/>
+      <w:lvlText w:val="o"/>
+      <w:lvlJc w:val="left"/>
+      <w:pPr>
+        <w:ind w:left="5760" w:hanging="360"/>
+      </w:pPr>
+      <w:rPr>
+        <w:rFonts w:ascii="Courier New" w:hAnsi="Courier New" w:cs="Courier New" w:hint="default"/>
+      </w:rPr>
+    </w:lvl>
+    <w:lvl w:ilvl="8" w:tplc="04140005" w:tentative="1">
+      <w:start w:val="1"/>
+      <w:numFmt w:val="bullet"/>
+      <w:lvlText w:val=""/>
+      <w:lvlJc w:val="left"/>
+      <w:pPr>
+        <w:ind w:left="6480" w:hanging="360"/>
+      </w:pPr>
+      <w:rPr>
+        <w:rFonts w:ascii="Wingdings" w:hAnsi="Wingdings" w:hint="default"/>
+      </w:rPr>
+    </w:lvl>
+  </w:abstractNum>
+  <w:abstractNum w:abstractNumId="3" w15:restartNumberingAfterBreak="0">
     <w:nsid w:val="4D65570A"/>
     <w:multiLevelType w:val="hybridMultilevel"/>
     <w:tmpl w:val="F2E60368"/>
@@ -6463,7 +9522,7 @@
       </w:pPr>
     </w:lvl>
   </w:abstractNum>
-  <w:abstractNum w:abstractNumId="3" w15:restartNumberingAfterBreak="0">
+  <w:abstractNum w:abstractNumId="4" w15:restartNumberingAfterBreak="0">
     <w:nsid w:val="631B5589"/>
     <w:multiLevelType w:val="hybridMultilevel"/>
     <w:tmpl w:val="4A7C034A"/>
@@ -6582,7 +9641,7 @@
       </w:rPr>
     </w:lvl>
   </w:abstractNum>
-  <w:abstractNum w:abstractNumId="4" w15:restartNumberingAfterBreak="0">
+  <w:abstractNum w:abstractNumId="5" w15:restartNumberingAfterBreak="0">
     <w:nsid w:val="65E24E0E"/>
     <w:multiLevelType w:val="hybridMultilevel"/>
     <w:tmpl w:val="FDAEAC1A"/>
@@ -6695,7 +9754,7 @@
       </w:rPr>
     </w:lvl>
   </w:abstractNum>
-  <w:abstractNum w:abstractNumId="5" w15:restartNumberingAfterBreak="0">
+  <w:abstractNum w:abstractNumId="6" w15:restartNumberingAfterBreak="0">
     <w:nsid w:val="68A55462"/>
     <w:multiLevelType w:val="hybridMultilevel"/>
     <w:tmpl w:val="2B2222EA"/>
@@ -6784,7 +9843,7 @@
       </w:pPr>
     </w:lvl>
   </w:abstractNum>
-  <w:abstractNum w:abstractNumId="6" w15:restartNumberingAfterBreak="0">
+  <w:abstractNum w:abstractNumId="7" w15:restartNumberingAfterBreak="0">
     <w:nsid w:val="759F17DF"/>
     <w:multiLevelType w:val="multilevel"/>
     <w:tmpl w:val="CF70B0B6"/>
@@ -6911,10 +9970,10 @@
     </w:lvl>
   </w:abstractNum>
   <w:num w:numId="1" w16cid:durableId="679963649">
-    <w:abstractNumId w:val="6"/>
+    <w:abstractNumId w:val="7"/>
   </w:num>
   <w:num w:numId="2" w16cid:durableId="2029091317">
-    <w:abstractNumId w:val="3"/>
+    <w:abstractNumId w:val="4"/>
   </w:num>
   <w:num w:numId="3" w16cid:durableId="967052471">
     <w:abstractNumId w:val="0"/>
@@ -6923,12 +9982,15 @@
     <w:abstractNumId w:val="1"/>
   </w:num>
   <w:num w:numId="5" w16cid:durableId="2083522769">
-    <w:abstractNumId w:val="4"/>
+    <w:abstractNumId w:val="5"/>
   </w:num>
   <w:num w:numId="6" w16cid:durableId="711342210">
-    <w:abstractNumId w:val="5"/>
+    <w:abstractNumId w:val="6"/>
   </w:num>
   <w:num w:numId="7" w16cid:durableId="2044282507">
+    <w:abstractNumId w:val="3"/>
+  </w:num>
+  <w:num w:numId="8" w16cid:durableId="1938636734">
     <w:abstractNumId w:val="2"/>
   </w:num>
 </w:numbering>
@@ -7652,6 +10714,26 @@
       </w:tblBorders>
     </w:tblPr>
   </w:style>
+  <w:style w:type="character" w:styleId="UnresolvedMention">
+    <w:name w:val="Unresolved Mention"/>
+    <w:basedOn w:val="DefaultParagraphFont"/>
+    <w:uiPriority w:val="99"/>
+    <w:semiHidden/>
+    <w:unhideWhenUsed/>
+    <w:rsid w:val="00716EBD"/>
+    <w:rPr>
+      <w:color w:val="605E5C"/>
+      <w:shd w:val="clear" w:color="auto" w:fill="E1DFDD"/>
+    </w:rPr>
+  </w:style>
+  <w:style w:type="paragraph" w:styleId="TableofFigures">
+    <w:name w:val="table of figures"/>
+    <w:basedOn w:val="Normal"/>
+    <w:next w:val="Normal"/>
+    <w:uiPriority w:val="99"/>
+    <w:unhideWhenUsed/>
+    <w:rsid w:val="00283E37"/>
+  </w:style>
 </w:styles>
 </file>
 

</xml_diff>